<commit_message>
changes in paradoteo 2
</commit_message>
<xml_diff>
--- a/2o_paradoteo/Domain-model-v0.2.docx
+++ b/2o_paradoteo/Domain-model-v0.2.docx
@@ -115,7 +115,7 @@
           <w:szCs w:val="40"/>
         </w:rPr>
         <w:drawing>
-          <wp:inline distT="0" distB="0" distL="0" distR="0" wp14:anchorId="72DD1D0B" wp14:editId="7F401062">
+          <wp:inline distT="0" distB="0" distL="0" distR="0" wp14:anchorId="72DD1D0B" wp14:editId="61C56826">
             <wp:extent cx="3525461" cy="3525461"/>
             <wp:effectExtent l="0" t="0" r="0" b="0"/>
             <wp:docPr id="623793229" name="Picture 1" descr="A white paper with a logo and pen on top of it&#10;&#10;AI-generated content may be incorrect."/>
@@ -359,6 +359,7 @@
           <w:szCs w:val="36"/>
         </w:rPr>
       </w:pPr>
+      <w:bookmarkStart w:id="0" w:name="_Hlk212190430"/>
     </w:p>
     <w:p>
       <w:pPr>
@@ -389,7 +390,7 @@
     </w:p>
     <w:p>
       <w:pPr>
-        <w:pStyle w:val="a6"/>
+        <w:pStyle w:val="ListParagraph"/>
         <w:numPr>
           <w:ilvl w:val="0"/>
           <w:numId w:val="1"/>
@@ -405,7 +406,21 @@
           <w:rFonts w:ascii="Calibri" w:hAnsi="Calibri" w:cs="Calibri"/>
           <w:lang w:val="el-GR"/>
         </w:rPr>
-        <w:t>Γεώργιος</w:t>
+        <w:t>Σκαραφίγκας Βασίλειος</w:t>
+      </w:r>
+      <w:r>
+        <w:rPr>
+          <w:rFonts w:ascii="Calibri" w:hAnsi="Calibri" w:cs="Calibri"/>
+          <w:lang w:val="el-GR"/>
+        </w:rPr>
+        <w:t>, ΑΜ</w:t>
+      </w:r>
+      <w:r>
+        <w:rPr>
+          <w:rFonts w:ascii="Calibri" w:hAnsi="Calibri" w:cs="Calibri"/>
+          <w:lang w:val="el-GR"/>
+        </w:rPr>
+        <w:t>:</w:t>
       </w:r>
       <w:r>
         <w:rPr>
@@ -414,53 +429,17 @@
         </w:rPr>
         <w:t xml:space="preserve"> </w:t>
       </w:r>
-      <w:proofErr w:type="spellStart"/>
-      <w:r>
-        <w:rPr>
-          <w:rFonts w:ascii="Calibri" w:hAnsi="Calibri" w:cs="Calibri"/>
-          <w:lang w:val="el-GR"/>
-        </w:rPr>
-        <w:t>Αυγεράκης</w:t>
-      </w:r>
-      <w:proofErr w:type="spellEnd"/>
-      <w:r>
-        <w:rPr>
-          <w:rFonts w:ascii="Calibri" w:hAnsi="Calibri" w:cs="Calibri"/>
-          <w:lang w:val="el-GR"/>
-        </w:rPr>
-        <w:t>, ΑΜ</w:t>
-      </w:r>
-      <w:r>
-        <w:rPr>
-          <w:rFonts w:ascii="Calibri" w:hAnsi="Calibri" w:cs="Calibri"/>
-          <w:lang w:val="el-GR"/>
-        </w:rPr>
-        <w:t>:</w:t>
-      </w:r>
-      <w:r>
-        <w:rPr>
-          <w:rFonts w:ascii="Calibri" w:hAnsi="Calibri" w:cs="Calibri"/>
-          <w:lang w:val="el-GR"/>
-        </w:rPr>
-        <w:t xml:space="preserve"> </w:t>
-      </w:r>
-      <w:r>
-        <w:rPr>
-          <w:rFonts w:ascii="Calibri" w:hAnsi="Calibri" w:cs="Calibri"/>
-        </w:rPr>
-        <w:t>1067441</w:t>
-      </w:r>
-      <w:r>
-        <w:rPr>
-          <w:rFonts w:ascii="Calibri" w:hAnsi="Calibri" w:cs="Calibri"/>
-          <w:lang w:val="el-GR"/>
-        </w:rPr>
-        <w:t>.</w:t>
-      </w:r>
-    </w:p>
-    <w:p>
-      <w:pPr>
-        <w:pStyle w:val="a6"/>
+      <w:r>
+        <w:rPr>
+          <w:rFonts w:ascii="Calibri" w:hAnsi="Calibri" w:cs="Calibri"/>
+          <w:lang w:val="el-GR"/>
+        </w:rPr>
+        <w:t>4491.</w:t>
+      </w:r>
+    </w:p>
+    <w:p>
+      <w:pPr>
+        <w:pStyle w:val="ListParagraph"/>
         <w:numPr>
           <w:ilvl w:val="0"/>
           <w:numId w:val="1"/>
@@ -476,62 +455,7 @@
           <w:rFonts w:ascii="Calibri" w:hAnsi="Calibri" w:cs="Calibri"/>
           <w:lang w:val="el-GR"/>
         </w:rPr>
-        <w:t>Φωτεινή</w:t>
-      </w:r>
-      <w:r>
-        <w:rPr>
-          <w:rFonts w:ascii="Calibri" w:hAnsi="Calibri" w:cs="Calibri"/>
-        </w:rPr>
-        <w:t xml:space="preserve"> </w:t>
-      </w:r>
-      <w:proofErr w:type="spellStart"/>
-      <w:r>
-        <w:rPr>
-          <w:rFonts w:ascii="Calibri" w:hAnsi="Calibri" w:cs="Calibri"/>
-          <w:lang w:val="el-GR"/>
-        </w:rPr>
-        <w:t>Παπαζαφειρίου</w:t>
-      </w:r>
-      <w:proofErr w:type="spellEnd"/>
-      <w:r>
-        <w:rPr>
-          <w:rFonts w:ascii="Calibri" w:hAnsi="Calibri" w:cs="Calibri"/>
-          <w:lang w:val="el-GR"/>
-        </w:rPr>
-        <w:t>,</w:t>
-      </w:r>
-      <w:r>
-        <w:rPr>
-          <w:rFonts w:ascii="Calibri" w:hAnsi="Calibri" w:cs="Calibri"/>
-        </w:rPr>
-        <w:t xml:space="preserve"> </w:t>
-      </w:r>
-      <w:r>
-        <w:rPr>
-          <w:rFonts w:ascii="Calibri" w:hAnsi="Calibri" w:cs="Calibri"/>
-          <w:lang w:val="el-GR"/>
-        </w:rPr>
-        <w:t>ΑΜ</w:t>
-      </w:r>
-      <w:r>
-        <w:rPr>
-          <w:rFonts w:ascii="Calibri" w:hAnsi="Calibri" w:cs="Calibri"/>
-          <w:lang w:val="el-GR"/>
-        </w:rPr>
-        <w:t>:</w:t>
-      </w:r>
-      <w:r>
-        <w:rPr>
-          <w:rFonts w:ascii="Calibri" w:hAnsi="Calibri" w:cs="Calibri"/>
-          <w:lang w:val="el-GR"/>
-        </w:rPr>
-        <w:t xml:space="preserve"> </w:t>
-      </w:r>
-      <w:r>
-        <w:rPr>
-          <w:rFonts w:ascii="Calibri" w:hAnsi="Calibri" w:cs="Calibri"/>
-        </w:rPr>
-        <w:t>1071399</w:t>
+        <w:t>Χριστόπουλος Κωνσταντίνος, ΑΜ: 4527</w:t>
       </w:r>
       <w:r>
         <w:rPr>
@@ -543,205 +467,20 @@
     </w:p>
     <w:p>
       <w:pPr>
-        <w:pStyle w:val="a6"/>
-        <w:numPr>
-          <w:ilvl w:val="0"/>
-          <w:numId w:val="1"/>
-        </w:numPr>
-        <w:jc w:val="both"/>
-        <w:rPr>
-          <w:rFonts w:ascii="Calibri" w:hAnsi="Calibri" w:cs="Calibri"/>
-          <w:lang w:val="el-GR"/>
-        </w:rPr>
-      </w:pPr>
-      <w:r>
-        <w:rPr>
-          <w:rFonts w:ascii="Calibri" w:hAnsi="Calibri" w:cs="Calibri"/>
-          <w:lang w:val="el-GR"/>
-        </w:rPr>
-        <w:t xml:space="preserve">Όλγα </w:t>
-      </w:r>
-      <w:proofErr w:type="spellStart"/>
-      <w:r>
-        <w:rPr>
-          <w:rFonts w:ascii="Calibri" w:hAnsi="Calibri" w:cs="Calibri"/>
-          <w:lang w:val="el-GR"/>
-        </w:rPr>
-        <w:t>Μελιάδη</w:t>
-      </w:r>
-      <w:proofErr w:type="spellEnd"/>
-      <w:r>
-        <w:rPr>
-          <w:rFonts w:ascii="Calibri" w:hAnsi="Calibri" w:cs="Calibri"/>
-        </w:rPr>
-        <w:t>,</w:t>
-      </w:r>
-      <w:r>
-        <w:rPr>
-          <w:rFonts w:ascii="Calibri" w:hAnsi="Calibri" w:cs="Calibri"/>
-        </w:rPr>
-        <w:t xml:space="preserve"> </w:t>
-      </w:r>
-      <w:r>
-        <w:rPr>
-          <w:rFonts w:ascii="Calibri" w:hAnsi="Calibri" w:cs="Calibri"/>
-          <w:lang w:val="el-GR"/>
-        </w:rPr>
-        <w:t xml:space="preserve">ΑΜ: </w:t>
-      </w:r>
-      <w:r>
-        <w:rPr>
-          <w:rFonts w:ascii="Calibri" w:hAnsi="Calibri" w:cs="Calibri"/>
-        </w:rPr>
-        <w:t>1080448</w:t>
-      </w:r>
-      <w:r>
-        <w:rPr>
-          <w:rFonts w:ascii="Calibri" w:hAnsi="Calibri" w:cs="Calibri"/>
-          <w:lang w:val="el-GR"/>
-        </w:rPr>
-        <w:t>.</w:t>
-      </w:r>
-    </w:p>
-    <w:p>
-      <w:pPr>
-        <w:pStyle w:val="a6"/>
-        <w:numPr>
-          <w:ilvl w:val="0"/>
-          <w:numId w:val="1"/>
-        </w:numPr>
-        <w:jc w:val="both"/>
-        <w:rPr>
-          <w:rFonts w:ascii="Calibri" w:hAnsi="Calibri" w:cs="Calibri"/>
-          <w:lang w:val="el-GR"/>
-        </w:rPr>
-      </w:pPr>
-      <w:r>
-        <w:rPr>
-          <w:rFonts w:ascii="Calibri" w:hAnsi="Calibri" w:cs="Calibri"/>
-          <w:lang w:val="el-GR"/>
-        </w:rPr>
-        <w:t>Μαρία</w:t>
-      </w:r>
-      <w:r>
-        <w:rPr>
-          <w:rFonts w:ascii="Calibri" w:hAnsi="Calibri" w:cs="Calibri"/>
-        </w:rPr>
-        <w:t xml:space="preserve"> </w:t>
-      </w:r>
-      <w:proofErr w:type="spellStart"/>
-      <w:r>
-        <w:rPr>
-          <w:rFonts w:ascii="Calibri" w:hAnsi="Calibri" w:cs="Calibri"/>
-        </w:rPr>
-        <w:t>Γκότση</w:t>
-      </w:r>
-      <w:proofErr w:type="spellEnd"/>
-      <w:r>
-        <w:rPr>
-          <w:rFonts w:ascii="Calibri" w:hAnsi="Calibri" w:cs="Calibri"/>
-        </w:rPr>
-        <w:t>,</w:t>
-      </w:r>
-      <w:r>
-        <w:rPr>
-          <w:rFonts w:ascii="Calibri" w:hAnsi="Calibri" w:cs="Calibri"/>
-          <w:lang w:val="el-GR"/>
-        </w:rPr>
-        <w:t xml:space="preserve"> ΑΜ:</w:t>
-      </w:r>
-      <w:r>
-        <w:rPr>
-          <w:rFonts w:ascii="Calibri" w:hAnsi="Calibri" w:cs="Calibri"/>
-          <w:lang w:val="el-GR"/>
-        </w:rPr>
-        <w:t xml:space="preserve"> </w:t>
-      </w:r>
-      <w:r>
-        <w:rPr>
-          <w:rFonts w:ascii="Calibri" w:hAnsi="Calibri" w:cs="Calibri"/>
-        </w:rPr>
-        <w:t>1064283</w:t>
-      </w:r>
-      <w:r>
-        <w:rPr>
-          <w:rFonts w:ascii="Calibri" w:hAnsi="Calibri" w:cs="Calibri"/>
-          <w:lang w:val="el-GR"/>
-        </w:rPr>
-        <w:t>.</w:t>
-      </w:r>
-    </w:p>
-    <w:p>
-      <w:pPr>
-        <w:pStyle w:val="a6"/>
-        <w:numPr>
-          <w:ilvl w:val="0"/>
-          <w:numId w:val="1"/>
-        </w:numPr>
-        <w:jc w:val="both"/>
-        <w:rPr>
-          <w:rFonts w:ascii="Calibri" w:hAnsi="Calibri" w:cs="Calibri"/>
-          <w:lang w:val="el-GR"/>
-        </w:rPr>
-      </w:pPr>
-      <w:r>
-        <w:rPr>
-          <w:rFonts w:ascii="Calibri" w:hAnsi="Calibri" w:cs="Calibri"/>
-          <w:lang w:val="el-GR"/>
-        </w:rPr>
-        <w:t>Κωνσταντίνος</w:t>
-      </w:r>
-      <w:r>
-        <w:rPr>
-          <w:rFonts w:ascii="Calibri" w:hAnsi="Calibri" w:cs="Calibri"/>
-        </w:rPr>
-        <w:t xml:space="preserve"> </w:t>
-      </w:r>
-      <w:proofErr w:type="spellStart"/>
-      <w:r>
-        <w:rPr>
-          <w:rFonts w:ascii="Calibri" w:hAnsi="Calibri" w:cs="Calibri"/>
-          <w:lang w:val="el-GR"/>
-        </w:rPr>
-        <w:t>Κωνσταντάτος</w:t>
-      </w:r>
-      <w:proofErr w:type="spellEnd"/>
-      <w:r>
-        <w:rPr>
-          <w:rFonts w:ascii="Calibri" w:hAnsi="Calibri" w:cs="Calibri"/>
-        </w:rPr>
-        <w:t xml:space="preserve">, </w:t>
-      </w:r>
-      <w:r>
-        <w:rPr>
-          <w:rFonts w:ascii="Calibri" w:hAnsi="Calibri" w:cs="Calibri"/>
-          <w:lang w:val="el-GR"/>
-        </w:rPr>
-        <w:t>ΑΜ</w:t>
-      </w:r>
-      <w:r>
-        <w:rPr>
-          <w:rFonts w:ascii="Calibri" w:hAnsi="Calibri" w:cs="Calibri"/>
-          <w:lang w:val="el-GR"/>
-        </w:rPr>
-        <w:t xml:space="preserve">: </w:t>
-      </w:r>
-      <w:r>
-        <w:rPr>
-          <w:rFonts w:ascii="Calibri" w:hAnsi="Calibri" w:cs="Calibri"/>
-        </w:rPr>
-        <w:t>1067461</w:t>
-      </w:r>
-      <w:r>
-        <w:rPr>
-          <w:rFonts w:ascii="Calibri" w:hAnsi="Calibri" w:cs="Calibri"/>
-          <w:lang w:val="el-GR"/>
-        </w:rPr>
-        <w:t>.</w:t>
-      </w:r>
-    </w:p>
-    <w:p>
-      <w:pPr>
+        <w:pStyle w:val="ListParagraph"/>
+        <w:ind w:left="2160"/>
+        <w:jc w:val="both"/>
+        <w:rPr>
+          <w:rFonts w:ascii="Calibri" w:hAnsi="Calibri" w:cs="Calibri"/>
+          <w:lang w:val="el-GR"/>
+        </w:rPr>
+      </w:pPr>
+    </w:p>
+    <w:p>
+      <w:pPr>
+        <w:pStyle w:val="ListParagraph"/>
+        <w:ind w:left="2160"/>
+        <w:jc w:val="center"/>
         <w:rPr>
           <w:rFonts w:ascii="Calibri" w:hAnsi="Calibri" w:cs="Calibri"/>
           <w:b/>
@@ -782,7 +521,7 @@
     </w:p>
     <w:p>
       <w:pPr>
-        <w:pStyle w:val="a6"/>
+        <w:pStyle w:val="ListParagraph"/>
         <w:numPr>
           <w:ilvl w:val="0"/>
           <w:numId w:val="2"/>
@@ -792,13 +531,13 @@
           <w:rFonts w:ascii="Calibri" w:hAnsi="Calibri" w:cs="Calibri"/>
         </w:rPr>
       </w:pPr>
-      <w:bookmarkStart w:id="0" w:name="_Hlk193919109"/>
-      <w:r>
-        <w:rPr>
-          <w:rFonts w:ascii="Calibri" w:hAnsi="Calibri" w:cs="Calibri"/>
-          <w:lang w:val="el-GR"/>
-        </w:rPr>
-        <w:t>Γιώργος</w:t>
+      <w:bookmarkStart w:id="1" w:name="_Hlk193919109"/>
+      <w:r>
+        <w:rPr>
+          <w:rFonts w:ascii="Calibri" w:hAnsi="Calibri" w:cs="Calibri"/>
+          <w:lang w:val="el-GR"/>
+        </w:rPr>
+        <w:t>Σκαραφίγκας</w:t>
       </w:r>
       <w:r>
         <w:rPr>
@@ -806,26 +545,18 @@
         </w:rPr>
         <w:t xml:space="preserve"> </w:t>
       </w:r>
-      <w:proofErr w:type="spellStart"/>
-      <w:r>
-        <w:rPr>
-          <w:rFonts w:ascii="Calibri" w:hAnsi="Calibri" w:cs="Calibri"/>
-          <w:lang w:val="el-GR"/>
-        </w:rPr>
-        <w:t>Αυγεράκης</w:t>
-      </w:r>
-      <w:proofErr w:type="spellEnd"/>
-      <w:r>
-        <w:rPr>
-          <w:rFonts w:ascii="Calibri" w:hAnsi="Calibri" w:cs="Calibri"/>
-        </w:rPr>
-        <w:t xml:space="preserve">: </w:t>
-      </w:r>
-      <w:r>
-        <w:rPr>
-          <w:rFonts w:ascii="Calibri" w:hAnsi="Calibri" w:cs="Calibri"/>
-        </w:rPr>
-        <w:t>Contributor</w:t>
+      <w:r>
+        <w:rPr>
+          <w:rFonts w:ascii="Calibri" w:hAnsi="Calibri" w:cs="Calibri"/>
+          <w:lang w:val="el-GR"/>
+        </w:rPr>
+        <w:t>Βασίλειος</w:t>
+      </w:r>
+      <w:r>
+        <w:rPr>
+          <w:rFonts w:ascii="Calibri" w:hAnsi="Calibri" w:cs="Calibri"/>
+        </w:rPr>
+        <w:t>: Contributor</w:t>
       </w:r>
       <w:r>
         <w:rPr>
@@ -836,7 +567,7 @@
     </w:p>
     <w:p>
       <w:pPr>
-        <w:pStyle w:val="a6"/>
+        <w:pStyle w:val="ListParagraph"/>
         <w:numPr>
           <w:ilvl w:val="0"/>
           <w:numId w:val="2"/>
@@ -851,307 +582,151 @@
           <w:rFonts w:ascii="Calibri" w:hAnsi="Calibri" w:cs="Calibri"/>
           <w:lang w:val="el-GR"/>
         </w:rPr>
-        <w:t>Φωτεινή</w:t>
-      </w:r>
-      <w:r>
-        <w:rPr>
-          <w:rFonts w:ascii="Calibri" w:hAnsi="Calibri" w:cs="Calibri"/>
+        <w:t>Χριστόπουλος Κωνσταντίνος</w:t>
+      </w:r>
+      <w:r>
+        <w:rPr>
+          <w:rFonts w:ascii="Calibri" w:hAnsi="Calibri" w:cs="Calibri"/>
+        </w:rPr>
+        <w:t>: Contributor</w:t>
+      </w:r>
+      <w:r>
+        <w:rPr>
+          <w:rFonts w:ascii="Calibri" w:hAnsi="Calibri" w:cs="Calibri"/>
+        </w:rPr>
+        <w:t>, Peer Reviewer</w:t>
+      </w:r>
+    </w:p>
+    <w:bookmarkEnd w:id="0"/>
+    <w:bookmarkEnd w:id="1"/>
+    <w:p>
+      <w:pPr>
+        <w:pStyle w:val="ListParagraph"/>
+        <w:jc w:val="both"/>
+        <w:rPr>
+          <w:rFonts w:ascii="Calibri" w:hAnsi="Calibri" w:cs="Calibri"/>
+          <w:lang w:val="el-GR"/>
+        </w:rPr>
+      </w:pPr>
+    </w:p>
+    <w:p>
+      <w:pPr>
+        <w:jc w:val="both"/>
+        <w:rPr>
+          <w:rFonts w:ascii="Calibri" w:hAnsi="Calibri" w:cs="Calibri"/>
+          <w:lang w:val="el-GR"/>
+        </w:rPr>
+      </w:pPr>
+      <w:bookmarkStart w:id="2" w:name="_Hlk193919117"/>
+      <w:r>
+        <w:rPr>
+          <w:rFonts w:ascii="Calibri" w:hAnsi="Calibri" w:cs="Calibri"/>
+          <w:lang w:val="el-GR"/>
+        </w:rPr>
+        <w:t xml:space="preserve">Στο παρών τεχνικό κείμενο όλα τα μέλη της ομάδας συνεισέφεραν εξίσου στην </w:t>
+      </w:r>
+      <w:r>
+        <w:rPr>
+          <w:rFonts w:ascii="Calibri" w:hAnsi="Calibri" w:cs="Calibri"/>
+          <w:lang w:val="el-GR"/>
+        </w:rPr>
+        <w:t xml:space="preserve">περιγραφή των κλάσεων </w:t>
+      </w:r>
+      <w:r>
+        <w:rPr>
+          <w:rFonts w:ascii="Calibri" w:hAnsi="Calibri" w:cs="Calibri"/>
+          <w:lang w:val="el-GR"/>
+        </w:rPr>
+        <w:t>του έργου.</w:t>
+      </w:r>
+    </w:p>
+    <w:bookmarkEnd w:id="2"/>
+    <w:p>
+      <w:pPr>
+        <w:jc w:val="both"/>
+        <w:rPr>
+          <w:rFonts w:ascii="Calibri" w:hAnsi="Calibri" w:cs="Calibri"/>
+          <w:lang w:val="el-GR"/>
+        </w:rPr>
+      </w:pPr>
+    </w:p>
+    <w:p>
+      <w:pPr>
+        <w:jc w:val="both"/>
+        <w:rPr>
+          <w:rFonts w:ascii="Calibri" w:hAnsi="Calibri" w:cs="Calibri"/>
+          <w:lang w:val="el-GR"/>
+        </w:rPr>
+      </w:pPr>
+      <w:bookmarkStart w:id="3" w:name="_Hlk212190441"/>
+      <w:r>
+        <w:rPr>
+          <w:rFonts w:ascii="Calibri" w:hAnsi="Calibri" w:cs="Calibri"/>
+          <w:lang w:val="el-GR"/>
+        </w:rPr>
+        <w:t xml:space="preserve">Ο σύνδεσμος για το </w:t>
+      </w:r>
+      <w:r>
+        <w:rPr>
+          <w:rFonts w:ascii="Calibri" w:hAnsi="Calibri" w:cs="Calibri"/>
+        </w:rPr>
+        <w:t>repository</w:t>
+      </w:r>
+      <w:r>
+        <w:rPr>
+          <w:rFonts w:ascii="Calibri" w:hAnsi="Calibri" w:cs="Calibri"/>
+          <w:lang w:val="el-GR"/>
         </w:rPr>
         <w:t xml:space="preserve"> </w:t>
       </w:r>
-      <w:proofErr w:type="spellStart"/>
-      <w:r>
-        <w:rPr>
-          <w:rFonts w:ascii="Calibri" w:hAnsi="Calibri" w:cs="Calibri"/>
-          <w:lang w:val="el-GR"/>
-        </w:rPr>
-        <w:t>Παπαζαφειρίου</w:t>
-      </w:r>
-      <w:proofErr w:type="spellEnd"/>
-      <w:r>
-        <w:rPr>
-          <w:rFonts w:ascii="Calibri" w:hAnsi="Calibri" w:cs="Calibri"/>
-        </w:rPr>
-        <w:t>: Contributor</w:t>
-      </w:r>
-      <w:r>
-        <w:rPr>
-          <w:rFonts w:ascii="Calibri" w:hAnsi="Calibri" w:cs="Calibri"/>
-        </w:rPr>
-        <w:t>, Peer Reviewer</w:t>
-      </w:r>
-    </w:p>
-    <w:p>
-      <w:pPr>
-        <w:pStyle w:val="a6"/>
-        <w:numPr>
-          <w:ilvl w:val="0"/>
-          <w:numId w:val="2"/>
-        </w:numPr>
-        <w:jc w:val="both"/>
-        <w:rPr>
-          <w:rFonts w:ascii="Calibri" w:hAnsi="Calibri" w:cs="Calibri"/>
-        </w:rPr>
-      </w:pPr>
-      <w:r>
-        <w:rPr>
-          <w:rFonts w:ascii="Calibri" w:hAnsi="Calibri" w:cs="Calibri"/>
-          <w:lang w:val="el-GR"/>
-        </w:rPr>
-        <w:t>Όλγα</w:t>
-      </w:r>
-      <w:r>
-        <w:rPr>
-          <w:rFonts w:ascii="Calibri" w:hAnsi="Calibri" w:cs="Calibri"/>
+      <w:r>
+        <w:rPr>
+          <w:rFonts w:ascii="Calibri" w:hAnsi="Calibri" w:cs="Calibri"/>
+          <w:lang w:val="el-GR"/>
+        </w:rPr>
+        <w:t xml:space="preserve">της ομάδας μας στο </w:t>
+      </w:r>
+      <w:proofErr w:type="spellStart"/>
+      <w:r>
+        <w:rPr>
+          <w:rFonts w:ascii="Calibri" w:hAnsi="Calibri" w:cs="Calibri"/>
+        </w:rPr>
+        <w:t>Github</w:t>
+      </w:r>
+      <w:proofErr w:type="spellEnd"/>
+      <w:r>
+        <w:rPr>
+          <w:rFonts w:ascii="Calibri" w:hAnsi="Calibri" w:cs="Calibri"/>
+          <w:lang w:val="el-GR"/>
         </w:rPr>
         <w:t xml:space="preserve"> </w:t>
       </w:r>
-      <w:proofErr w:type="spellStart"/>
-      <w:r>
-        <w:rPr>
-          <w:rFonts w:ascii="Calibri" w:hAnsi="Calibri" w:cs="Calibri"/>
-          <w:lang w:val="el-GR"/>
-        </w:rPr>
-        <w:t>Μελιάδη</w:t>
-      </w:r>
-      <w:proofErr w:type="spellEnd"/>
-      <w:r>
-        <w:rPr>
-          <w:rFonts w:ascii="Calibri" w:hAnsi="Calibri" w:cs="Calibri"/>
-        </w:rPr>
-        <w:t>: Contributor</w:t>
-      </w:r>
-      <w:r>
-        <w:rPr>
-          <w:rFonts w:ascii="Calibri" w:hAnsi="Calibri" w:cs="Calibri"/>
-        </w:rPr>
-        <w:t>, Peer Reviewer</w:t>
-      </w:r>
-    </w:p>
-    <w:p>
-      <w:pPr>
-        <w:pStyle w:val="a6"/>
-        <w:numPr>
-          <w:ilvl w:val="0"/>
-          <w:numId w:val="2"/>
-        </w:numPr>
-        <w:jc w:val="both"/>
-        <w:rPr>
-          <w:rFonts w:ascii="Calibri" w:hAnsi="Calibri" w:cs="Calibri"/>
-        </w:rPr>
-      </w:pPr>
-      <w:r>
-        <w:rPr>
-          <w:rFonts w:ascii="Calibri" w:hAnsi="Calibri" w:cs="Calibri"/>
-          <w:lang w:val="el-GR"/>
-        </w:rPr>
-        <w:t>Μαρία</w:t>
-      </w:r>
-      <w:r>
-        <w:rPr>
-          <w:rFonts w:ascii="Calibri" w:hAnsi="Calibri" w:cs="Calibri"/>
-        </w:rPr>
-        <w:t xml:space="preserve"> </w:t>
-      </w:r>
-      <w:proofErr w:type="spellStart"/>
-      <w:r>
-        <w:rPr>
-          <w:rFonts w:ascii="Calibri" w:hAnsi="Calibri" w:cs="Calibri"/>
-        </w:rPr>
-        <w:t>Γκότση</w:t>
-      </w:r>
-      <w:proofErr w:type="spellEnd"/>
-      <w:r>
-        <w:rPr>
-          <w:rFonts w:ascii="Calibri" w:hAnsi="Calibri" w:cs="Calibri"/>
-        </w:rPr>
-        <w:t>: Contributor</w:t>
-      </w:r>
-      <w:r>
-        <w:rPr>
-          <w:rFonts w:ascii="Calibri" w:hAnsi="Calibri" w:cs="Calibri"/>
-        </w:rPr>
-        <w:t>, Peer Reviewer</w:t>
-      </w:r>
-    </w:p>
-    <w:p>
-      <w:pPr>
-        <w:pStyle w:val="a6"/>
-        <w:numPr>
-          <w:ilvl w:val="0"/>
-          <w:numId w:val="2"/>
-        </w:numPr>
-        <w:jc w:val="both"/>
-        <w:rPr>
-          <w:rFonts w:ascii="Calibri" w:hAnsi="Calibri" w:cs="Calibri"/>
-          <w:lang w:val="el-GR"/>
-        </w:rPr>
-      </w:pPr>
-      <w:r>
-        <w:rPr>
-          <w:rFonts w:ascii="Calibri" w:hAnsi="Calibri" w:cs="Calibri"/>
-          <w:lang w:val="el-GR"/>
-        </w:rPr>
-        <w:t>Κωνσταντίνος</w:t>
-      </w:r>
-      <w:r>
-        <w:rPr>
-          <w:rFonts w:ascii="Calibri" w:hAnsi="Calibri" w:cs="Calibri"/>
-        </w:rPr>
-        <w:t xml:space="preserve"> </w:t>
-      </w:r>
-      <w:proofErr w:type="spellStart"/>
-      <w:r>
-        <w:rPr>
-          <w:rFonts w:ascii="Calibri" w:hAnsi="Calibri" w:cs="Calibri"/>
-          <w:lang w:val="el-GR"/>
-        </w:rPr>
-        <w:t>Κωνσταντάτος</w:t>
-      </w:r>
-      <w:proofErr w:type="spellEnd"/>
-      <w:r>
-        <w:rPr>
-          <w:rFonts w:ascii="Calibri" w:hAnsi="Calibri" w:cs="Calibri"/>
-        </w:rPr>
-        <w:t>: Contributor</w:t>
-      </w:r>
-      <w:r>
-        <w:rPr>
-          <w:rFonts w:ascii="Calibri" w:hAnsi="Calibri" w:cs="Calibri"/>
-        </w:rPr>
-        <w:t>, Peer Reviewer</w:t>
-      </w:r>
-      <w:bookmarkEnd w:id="0"/>
-    </w:p>
-    <w:p>
-      <w:pPr>
-        <w:pStyle w:val="a6"/>
-        <w:jc w:val="both"/>
-        <w:rPr>
-          <w:rFonts w:ascii="Calibri" w:hAnsi="Calibri" w:cs="Calibri"/>
-          <w:lang w:val="el-GR"/>
-        </w:rPr>
-      </w:pPr>
-    </w:p>
-    <w:p>
-      <w:pPr>
-        <w:jc w:val="both"/>
-        <w:rPr>
-          <w:rFonts w:ascii="Calibri" w:hAnsi="Calibri" w:cs="Calibri"/>
-          <w:lang w:val="el-GR"/>
-        </w:rPr>
-      </w:pPr>
-      <w:bookmarkStart w:id="1" w:name="_Hlk193919117"/>
-      <w:r>
-        <w:rPr>
-          <w:rFonts w:ascii="Calibri" w:hAnsi="Calibri" w:cs="Calibri"/>
-          <w:lang w:val="el-GR"/>
-        </w:rPr>
-        <w:t xml:space="preserve">Στο παρών τεχνικό κείμενο όλα τα μέλη της ομάδας συνεισέφεραν εξίσου στην </w:t>
-      </w:r>
-      <w:r>
-        <w:rPr>
-          <w:rFonts w:ascii="Calibri" w:hAnsi="Calibri" w:cs="Calibri"/>
-          <w:lang w:val="el-GR"/>
-        </w:rPr>
-        <w:t xml:space="preserve">περιγραφή των κλάσεων </w:t>
-      </w:r>
-      <w:r>
-        <w:rPr>
-          <w:rFonts w:ascii="Calibri" w:hAnsi="Calibri" w:cs="Calibri"/>
-          <w:lang w:val="el-GR"/>
-        </w:rPr>
-        <w:t>του έργου.</w:t>
-      </w:r>
-    </w:p>
-    <w:bookmarkEnd w:id="1"/>
-    <w:p>
-      <w:pPr>
-        <w:jc w:val="both"/>
-        <w:rPr>
-          <w:rFonts w:ascii="Calibri" w:hAnsi="Calibri" w:cs="Calibri"/>
-          <w:lang w:val="el-GR"/>
-        </w:rPr>
-      </w:pPr>
-    </w:p>
-    <w:p>
-      <w:pPr>
-        <w:jc w:val="both"/>
-        <w:rPr>
-          <w:rFonts w:ascii="Calibri" w:hAnsi="Calibri" w:cs="Calibri"/>
-          <w:lang w:val="el-GR"/>
-        </w:rPr>
-      </w:pPr>
-      <w:r>
-        <w:rPr>
-          <w:rFonts w:ascii="Calibri" w:hAnsi="Calibri" w:cs="Calibri"/>
-          <w:lang w:val="el-GR"/>
-        </w:rPr>
-        <w:t xml:space="preserve">Ο σύνδεσμος για το </w:t>
-      </w:r>
-      <w:r>
-        <w:rPr>
-          <w:rFonts w:ascii="Calibri" w:hAnsi="Calibri" w:cs="Calibri"/>
-        </w:rPr>
-        <w:t>repository</w:t>
-      </w:r>
-      <w:r>
-        <w:rPr>
-          <w:rFonts w:ascii="Calibri" w:hAnsi="Calibri" w:cs="Calibri"/>
-          <w:lang w:val="el-GR"/>
-        </w:rPr>
-        <w:t xml:space="preserve"> </w:t>
-      </w:r>
-      <w:r>
-        <w:rPr>
-          <w:rFonts w:ascii="Calibri" w:hAnsi="Calibri" w:cs="Calibri"/>
-          <w:lang w:val="el-GR"/>
-        </w:rPr>
-        <w:t xml:space="preserve">της ομάδας μας στο </w:t>
-      </w:r>
-      <w:proofErr w:type="spellStart"/>
-      <w:r>
-        <w:rPr>
-          <w:rFonts w:ascii="Calibri" w:hAnsi="Calibri" w:cs="Calibri"/>
-        </w:rPr>
-        <w:t>Github</w:t>
-      </w:r>
-      <w:proofErr w:type="spellEnd"/>
-      <w:r>
-        <w:rPr>
-          <w:rFonts w:ascii="Calibri" w:hAnsi="Calibri" w:cs="Calibri"/>
-          <w:lang w:val="el-GR"/>
-        </w:rPr>
-        <w:t xml:space="preserve"> </w:t>
-      </w:r>
-      <w:r>
-        <w:rPr>
-          <w:rFonts w:ascii="Calibri" w:hAnsi="Calibri" w:cs="Calibri"/>
-          <w:lang w:val="el-GR"/>
-        </w:rPr>
-        <w:t>είναι εδώ.</w:t>
-      </w:r>
-    </w:p>
-    <w:p>
-      <w:pPr>
-        <w:ind w:left="360"/>
-        <w:jc w:val="both"/>
-        <w:rPr>
-          <w:rFonts w:ascii="Calibri" w:hAnsi="Calibri" w:cs="Calibri"/>
-          <w:lang w:val="el-GR"/>
-        </w:rPr>
-      </w:pPr>
+      <w:r>
+        <w:rPr>
+          <w:rFonts w:ascii="Calibri" w:hAnsi="Calibri" w:cs="Calibri"/>
+          <w:lang w:val="el-GR"/>
+        </w:rPr>
+        <w:t xml:space="preserve">είναι </w:t>
+      </w:r>
       <w:hyperlink r:id="rId9" w:history="1">
         <w:r>
           <w:rPr>
-            <w:rStyle w:val="-"/>
+            <w:rStyle w:val="Hyperlink"/>
             <w:rFonts w:ascii="Calibri" w:hAnsi="Calibri" w:cs="Calibri"/>
             <w:lang w:val="el-GR"/>
           </w:rPr>
-          <w:t>https://github.com/georgavg/Software_Engineering</w:t>
+          <w:t>εδώ</w:t>
         </w:r>
       </w:hyperlink>
-    </w:p>
+      <w:r>
+        <w:rPr>
+          <w:rFonts w:ascii="Calibri" w:hAnsi="Calibri" w:cs="Calibri"/>
+          <w:lang w:val="el-GR"/>
+        </w:rPr>
+        <w:t>.</w:t>
+      </w:r>
+    </w:p>
+    <w:bookmarkEnd w:id="3"/>
     <w:p>
       <w:pPr>
         <w:ind w:left="360"/>
@@ -1266,7 +841,7 @@
           <w:u w:val="single"/>
           <w:lang w:val="el-GR"/>
         </w:rPr>
-        <w:t>Οι αλλαγές δεν επισημαίνονται με μπλε χρώμα παρακάτω καθώς έχουν γίνει σε όλα τα σημεία της αναφοράς με πιο αναλυτικό τρόπο</w:t>
+        <w:t>Οι αλλαγές  επισημαίνονται με μπλε χρώμα παρακάτω καθώς έχουν γίνει σε όλα τα σημεία της αναφοράς με πιο αναλυτικό τρόπο</w:t>
       </w:r>
     </w:p>
     <w:p>
@@ -1314,7 +889,6 @@
           <w:szCs w:val="32"/>
           <w:lang w:val="el-GR"/>
         </w:rPr>
-        <w:lastRenderedPageBreak/>
         <w:t>Διάγραμμα</w:t>
       </w:r>
       <w:r>
@@ -1452,6 +1026,7 @@
         <w:rPr>
           <w:noProof/>
         </w:rPr>
+        <w:lastRenderedPageBreak/>
         <w:drawing>
           <wp:inline distT="0" distB="0" distL="0" distR="0" wp14:anchorId="039B0493" wp14:editId="369F5EBA">
             <wp:extent cx="5189517" cy="6741385"/>
@@ -1504,7 +1079,7 @@
     </w:p>
     <w:p>
       <w:pPr>
-        <w:pStyle w:val="ac"/>
+        <w:pStyle w:val="Caption"/>
         <w:jc w:val="center"/>
         <w:rPr>
           <w:rFonts w:ascii="Calibri" w:hAnsi="Calibri" w:cs="Calibri"/>
@@ -1653,7 +1228,7 @@
     </w:p>
     <w:p>
       <w:pPr>
-        <w:pStyle w:val="ac"/>
+        <w:pStyle w:val="Caption"/>
         <w:ind w:left="2880" w:firstLine="720"/>
         <w:jc w:val="both"/>
         <w:rPr>
@@ -1794,7 +1369,7 @@
     </w:p>
     <w:p>
       <w:pPr>
-        <w:pStyle w:val="a6"/>
+        <w:pStyle w:val="ListParagraph"/>
         <w:numPr>
           <w:ilvl w:val="0"/>
           <w:numId w:val="17"/>
@@ -1805,7 +1380,6 @@
           <w:lang w:val="el-GR"/>
         </w:rPr>
       </w:pPr>
-      <w:proofErr w:type="spellStart"/>
       <w:r>
         <w:rPr>
           <w:rFonts w:ascii="Calibri" w:hAnsi="Calibri" w:cs="Calibri"/>
@@ -1815,7 +1389,6 @@
         </w:rPr>
         <w:t>User</w:t>
       </w:r>
-      <w:proofErr w:type="spellEnd"/>
     </w:p>
     <w:p>
       <w:pPr>
@@ -2105,23 +1678,7 @@
           <w:rFonts w:ascii="Calibri" w:hAnsi="Calibri" w:cs="Calibri"/>
           <w:lang w:val="el-GR"/>
         </w:rPr>
-        <w:t xml:space="preserve">” (καθώς κάθε ειδικός τύπος χρήστη έχει και εγγραφή σε </w:t>
-      </w:r>
-      <w:proofErr w:type="spellStart"/>
-      <w:r>
-        <w:rPr>
-          <w:rFonts w:ascii="Calibri" w:hAnsi="Calibri" w:cs="Calibri"/>
-          <w:lang w:val="el-GR"/>
-        </w:rPr>
-        <w:t>User</w:t>
-      </w:r>
-      <w:proofErr w:type="spellEnd"/>
-      <w:r>
-        <w:rPr>
-          <w:rFonts w:ascii="Calibri" w:hAnsi="Calibri" w:cs="Calibri"/>
-          <w:lang w:val="el-GR"/>
-        </w:rPr>
-        <w:t>).</w:t>
+        <w:t>” (καθώς κάθε ειδικός τύπος χρήστη έχει και εγγραφή σε User).</w:t>
       </w:r>
     </w:p>
     <w:p>
@@ -2236,7 +1793,7 @@
     </w:p>
     <w:p>
       <w:pPr>
-        <w:pStyle w:val="a6"/>
+        <w:pStyle w:val="ListParagraph"/>
         <w:numPr>
           <w:ilvl w:val="0"/>
           <w:numId w:val="17"/>
@@ -2284,23 +1841,7 @@
           <w:rFonts w:ascii="Calibri" w:hAnsi="Calibri" w:cs="Calibri"/>
           <w:lang w:val="el-GR"/>
         </w:rPr>
-        <w:t xml:space="preserve"> που καθορίζει τον τύπο/εξουσιοδότηση ενός </w:t>
-      </w:r>
-      <w:proofErr w:type="spellStart"/>
-      <w:r>
-        <w:rPr>
-          <w:rFonts w:ascii="Calibri" w:hAnsi="Calibri" w:cs="Calibri"/>
-          <w:lang w:val="el-GR"/>
-        </w:rPr>
-        <w:t>User</w:t>
-      </w:r>
-      <w:proofErr w:type="spellEnd"/>
-      <w:r>
-        <w:rPr>
-          <w:rFonts w:ascii="Calibri" w:hAnsi="Calibri" w:cs="Calibri"/>
-          <w:lang w:val="el-GR"/>
-        </w:rPr>
-        <w:t>.</w:t>
+        <w:t xml:space="preserve"> που καθορίζει τον τύπο/εξουσιοδότηση ενός User.</w:t>
       </w:r>
     </w:p>
     <w:p>
@@ -2539,7 +2080,7 @@
     </w:p>
     <w:p>
       <w:pPr>
-        <w:pStyle w:val="a6"/>
+        <w:pStyle w:val="ListParagraph"/>
         <w:numPr>
           <w:ilvl w:val="0"/>
           <w:numId w:val="17"/>
@@ -2578,23 +2119,7 @@
           <w:rFonts w:ascii="Calibri" w:hAnsi="Calibri" w:cs="Calibri"/>
           <w:lang w:val="el-GR"/>
         </w:rPr>
-        <w:t xml:space="preserve">Εξειδίκευση του </w:t>
-      </w:r>
-      <w:proofErr w:type="spellStart"/>
-      <w:r>
-        <w:rPr>
-          <w:rFonts w:ascii="Calibri" w:hAnsi="Calibri" w:cs="Calibri"/>
-          <w:lang w:val="el-GR"/>
-        </w:rPr>
-        <w:t>User</w:t>
-      </w:r>
-      <w:proofErr w:type="spellEnd"/>
-      <w:r>
-        <w:rPr>
-          <w:rFonts w:ascii="Calibri" w:hAnsi="Calibri" w:cs="Calibri"/>
-          <w:lang w:val="el-GR"/>
-        </w:rPr>
-        <w:t xml:space="preserve"> για φοιτητές.</w:t>
+        <w:t>Εξειδίκευση του User για φοιτητές.</w:t>
       </w:r>
     </w:p>
     <w:p>
@@ -3096,7 +2621,7 @@
     </w:p>
     <w:p>
       <w:pPr>
-        <w:pStyle w:val="a6"/>
+        <w:pStyle w:val="ListParagraph"/>
         <w:numPr>
           <w:ilvl w:val="0"/>
           <w:numId w:val="17"/>
@@ -3136,23 +2661,7 @@
           <w:rFonts w:ascii="Calibri" w:hAnsi="Calibri" w:cs="Calibri"/>
           <w:lang w:val="el-GR"/>
         </w:rPr>
-        <w:t xml:space="preserve">Εξειδίκευση του </w:t>
-      </w:r>
-      <w:proofErr w:type="spellStart"/>
-      <w:r>
-        <w:rPr>
-          <w:rFonts w:ascii="Calibri" w:hAnsi="Calibri" w:cs="Calibri"/>
-          <w:lang w:val="el-GR"/>
-        </w:rPr>
-        <w:t>User</w:t>
-      </w:r>
-      <w:proofErr w:type="spellEnd"/>
-      <w:r>
-        <w:rPr>
-          <w:rFonts w:ascii="Calibri" w:hAnsi="Calibri" w:cs="Calibri"/>
-          <w:lang w:val="el-GR"/>
-        </w:rPr>
-        <w:t xml:space="preserve"> για καθηγητές-επόπτες.</w:t>
+        <w:t>Εξειδίκευση του User για καθηγητές-επόπτες.</w:t>
       </w:r>
     </w:p>
     <w:p>
@@ -3495,7 +3004,7 @@
     </w:p>
     <w:p>
       <w:pPr>
-        <w:pStyle w:val="a6"/>
+        <w:pStyle w:val="ListParagraph"/>
         <w:numPr>
           <w:ilvl w:val="0"/>
           <w:numId w:val="17"/>
@@ -3534,23 +3043,7 @@
           <w:rFonts w:ascii="Calibri" w:hAnsi="Calibri" w:cs="Calibri"/>
           <w:lang w:val="el-GR"/>
         </w:rPr>
-        <w:t xml:space="preserve">Εξειδίκευση του </w:t>
-      </w:r>
-      <w:proofErr w:type="spellStart"/>
-      <w:r>
-        <w:rPr>
-          <w:rFonts w:ascii="Calibri" w:hAnsi="Calibri" w:cs="Calibri"/>
-          <w:lang w:val="el-GR"/>
-        </w:rPr>
-        <w:t>User</w:t>
-      </w:r>
-      <w:proofErr w:type="spellEnd"/>
-      <w:r>
-        <w:rPr>
-          <w:rFonts w:ascii="Calibri" w:hAnsi="Calibri" w:cs="Calibri"/>
-          <w:lang w:val="el-GR"/>
-        </w:rPr>
-        <w:t xml:space="preserve"> για εταιρείες.</w:t>
+        <w:t>Εξειδίκευση του User για εταιρείες.</w:t>
       </w:r>
     </w:p>
     <w:p>
@@ -3836,7 +3329,7 @@
     </w:p>
     <w:p>
       <w:pPr>
-        <w:pStyle w:val="a6"/>
+        <w:pStyle w:val="ListParagraph"/>
         <w:numPr>
           <w:ilvl w:val="0"/>
           <w:numId w:val="17"/>
@@ -4347,7 +3840,7 @@
     </w:p>
     <w:p>
       <w:pPr>
-        <w:pStyle w:val="a6"/>
+        <w:pStyle w:val="ListParagraph"/>
         <w:numPr>
           <w:ilvl w:val="0"/>
           <w:numId w:val="17"/>
@@ -4737,7 +4230,7 @@
     </w:p>
     <w:p>
       <w:pPr>
-        <w:pStyle w:val="a6"/>
+        <w:pStyle w:val="ListParagraph"/>
         <w:numPr>
           <w:ilvl w:val="0"/>
           <w:numId w:val="17"/>
@@ -4917,7 +4410,7 @@
     </w:p>
     <w:p>
       <w:pPr>
-        <w:pStyle w:val="a6"/>
+        <w:pStyle w:val="ListParagraph"/>
         <w:numPr>
           <w:ilvl w:val="0"/>
           <w:numId w:val="4"/>
@@ -5023,7 +4516,7 @@
     </w:p>
     <w:p>
       <w:pPr>
-        <w:pStyle w:val="a6"/>
+        <w:pStyle w:val="ListParagraph"/>
         <w:numPr>
           <w:ilvl w:val="0"/>
           <w:numId w:val="4"/>
@@ -5083,7 +4576,7 @@
     </w:p>
     <w:p>
       <w:pPr>
-        <w:pStyle w:val="a6"/>
+        <w:pStyle w:val="ListParagraph"/>
         <w:numPr>
           <w:ilvl w:val="0"/>
           <w:numId w:val="4"/>
@@ -5154,7 +4647,7 @@
     </w:p>
     <w:p>
       <w:pPr>
-        <w:pStyle w:val="a6"/>
+        <w:pStyle w:val="ListParagraph"/>
         <w:numPr>
           <w:ilvl w:val="0"/>
           <w:numId w:val="4"/>
@@ -5206,7 +4699,7 @@
     </w:p>
     <w:p>
       <w:pPr>
-        <w:pStyle w:val="a6"/>
+        <w:pStyle w:val="ListParagraph"/>
         <w:numPr>
           <w:ilvl w:val="0"/>
           <w:numId w:val="4"/>
@@ -5270,7 +4763,7 @@
     </w:p>
     <w:p>
       <w:pPr>
-        <w:pStyle w:val="a6"/>
+        <w:pStyle w:val="ListParagraph"/>
         <w:jc w:val="center"/>
         <w:rPr>
           <w:rFonts w:ascii="Calibri" w:hAnsi="Calibri" w:cs="Calibri"/>
@@ -5284,7 +4777,7 @@
     </w:p>
     <w:p>
       <w:pPr>
-        <w:pStyle w:val="a6"/>
+        <w:pStyle w:val="ListParagraph"/>
         <w:jc w:val="center"/>
         <w:rPr>
           <w:rFonts w:ascii="Calibri" w:hAnsi="Calibri" w:cs="Calibri"/>
@@ -5323,17 +4816,17 @@
     </w:p>
     <w:p>
       <w:pPr>
-        <w:pStyle w:val="a6"/>
-        <w:jc w:val="both"/>
-        <w:rPr>
-          <w:rFonts w:ascii="Calibri" w:hAnsi="Calibri" w:cs="Calibri"/>
-          <w:lang w:val="el-GR"/>
-        </w:rPr>
-      </w:pPr>
-    </w:p>
-    <w:p>
-      <w:pPr>
-        <w:pStyle w:val="a6"/>
+        <w:pStyle w:val="ListParagraph"/>
+        <w:jc w:val="both"/>
+        <w:rPr>
+          <w:rFonts w:ascii="Calibri" w:hAnsi="Calibri" w:cs="Calibri"/>
+          <w:lang w:val="el-GR"/>
+        </w:rPr>
+      </w:pPr>
+    </w:p>
+    <w:p>
+      <w:pPr>
+        <w:pStyle w:val="ListParagraph"/>
         <w:jc w:val="both"/>
         <w:rPr>
           <w:rFonts w:ascii="Calibri" w:hAnsi="Calibri" w:cs="Calibri"/>
@@ -5496,7 +4989,7 @@
     </w:p>
     <w:p>
       <w:pPr>
-        <w:pStyle w:val="a6"/>
+        <w:pStyle w:val="ListParagraph"/>
         <w:numPr>
           <w:ilvl w:val="0"/>
           <w:numId w:val="18"/>
@@ -5560,7 +5053,7 @@
     </w:p>
     <w:p>
       <w:pPr>
-        <w:pStyle w:val="a6"/>
+        <w:pStyle w:val="ListParagraph"/>
         <w:numPr>
           <w:ilvl w:val="0"/>
           <w:numId w:val="18"/>
@@ -5686,7 +5179,7 @@
     </w:p>
     <w:p>
       <w:pPr>
-        <w:pStyle w:val="a6"/>
+        <w:pStyle w:val="ListParagraph"/>
         <w:numPr>
           <w:ilvl w:val="0"/>
           <w:numId w:val="18"/>
@@ -5750,7 +5243,7 @@
     </w:p>
     <w:p>
       <w:pPr>
-        <w:pStyle w:val="a6"/>
+        <w:pStyle w:val="ListParagraph"/>
         <w:numPr>
           <w:ilvl w:val="0"/>
           <w:numId w:val="18"/>
@@ -5830,7 +5323,7 @@
     </w:p>
     <w:p>
       <w:pPr>
-        <w:pStyle w:val="a6"/>
+        <w:pStyle w:val="ListParagraph"/>
         <w:numPr>
           <w:ilvl w:val="0"/>
           <w:numId w:val="18"/>
@@ -5922,7 +5415,7 @@
     </w:p>
     <w:p>
       <w:pPr>
-        <w:pStyle w:val="a6"/>
+        <w:pStyle w:val="ListParagraph"/>
         <w:jc w:val="both"/>
         <w:rPr>
           <w:rFonts w:ascii="Calibri" w:hAnsi="Calibri" w:cs="Calibri"/>
@@ -6365,70 +5858,9 @@
     </w:p>
     <w:p>
       <w:pPr>
-        <w:ind w:left="360"/>
-        <w:jc w:val="both"/>
-        <w:rPr>
-          <w:rFonts w:ascii="Calibri" w:hAnsi="Calibri" w:cs="Calibri"/>
-          <w:lang w:val="el-GR"/>
-        </w:rPr>
-      </w:pPr>
-    </w:p>
-    <w:p>
-      <w:pPr>
-        <w:ind w:left="360"/>
-        <w:jc w:val="both"/>
-        <w:rPr>
-          <w:rFonts w:ascii="Calibri" w:hAnsi="Calibri" w:cs="Calibri"/>
-          <w:lang w:val="el-GR"/>
-        </w:rPr>
-      </w:pPr>
-    </w:p>
-    <w:p>
-      <w:pPr>
-        <w:ind w:left="360"/>
-        <w:jc w:val="both"/>
-        <w:rPr>
-          <w:rFonts w:ascii="Calibri" w:hAnsi="Calibri" w:cs="Calibri"/>
-          <w:lang w:val="el-GR"/>
-        </w:rPr>
-      </w:pPr>
-    </w:p>
-    <w:p>
-      <w:pPr>
-        <w:ind w:left="360"/>
-        <w:jc w:val="both"/>
-        <w:rPr>
-          <w:rFonts w:ascii="Calibri" w:hAnsi="Calibri" w:cs="Calibri"/>
-          <w:lang w:val="el-GR"/>
-        </w:rPr>
-      </w:pPr>
-    </w:p>
-    <w:p>
-      <w:pPr>
-        <w:ind w:left="360"/>
-        <w:jc w:val="both"/>
-        <w:rPr>
-          <w:rFonts w:ascii="Calibri" w:hAnsi="Calibri" w:cs="Calibri"/>
-          <w:lang w:val="el-GR"/>
-        </w:rPr>
-      </w:pPr>
-    </w:p>
-    <w:p>
-      <w:pPr>
-        <w:ind w:left="360"/>
-        <w:jc w:val="both"/>
-        <w:rPr>
-          <w:rFonts w:ascii="Calibri" w:hAnsi="Calibri" w:cs="Calibri"/>
-          <w:lang w:val="el-GR"/>
-        </w:rPr>
-      </w:pPr>
-    </w:p>
-    <w:p>
-      <w:pPr>
-        <w:jc w:val="both"/>
-        <w:rPr>
-          <w:rFonts w:ascii="Calibri" w:hAnsi="Calibri" w:cs="Calibri"/>
-          <w:lang w:val="el-GR"/>
+        <w:jc w:val="both"/>
+        <w:rPr>
+          <w:rFonts w:ascii="Calibri" w:hAnsi="Calibri" w:cs="Calibri"/>
         </w:rPr>
       </w:pPr>
     </w:p>
@@ -6624,12 +6056,8 @@
       </w:pPr>
     </w:p>
     <w:sectPr>
-      <w:headerReference w:type="even" r:id="rId12"/>
-      <w:headerReference w:type="default" r:id="rId13"/>
-      <w:footerReference w:type="even" r:id="rId14"/>
-      <w:footerReference w:type="default" r:id="rId15"/>
-      <w:headerReference w:type="first" r:id="rId16"/>
-      <w:footerReference w:type="first" r:id="rId17"/>
+      <w:headerReference w:type="default" r:id="rId12"/>
+      <w:footerReference w:type="default" r:id="rId13"/>
       <w:pgSz w:w="12240" w:h="15840"/>
       <w:pgMar w:top="1440" w:right="1440" w:bottom="1440" w:left="1440" w:header="720" w:footer="720" w:gutter="0"/>
       <w:cols w:space="720"/>
@@ -6666,16 +6094,6 @@
 
 <file path=word/footer1.xml><?xml version="1.0" encoding="utf-8"?>
 <w:ftr xmlns:wpc="http://schemas.microsoft.com/office/word/2010/wordprocessingCanvas" xmlns:cx="http://schemas.microsoft.com/office/drawing/2014/chartex" xmlns:cx1="http://schemas.microsoft.com/office/drawing/2015/9/8/chartex" xmlns:cx2="http://schemas.microsoft.com/office/drawing/2015/10/21/chartex" xmlns:cx3="http://schemas.microsoft.com/office/drawing/2016/5/9/chartex" xmlns:cx4="http://schemas.microsoft.com/office/drawing/2016/5/10/chartex" xmlns:cx5="http://schemas.microsoft.com/office/drawing/2016/5/11/chartex" xmlns:cx6="http://schemas.microsoft.com/office/drawing/2016/5/12/chartex" xmlns:cx7="http://schemas.microsoft.com/office/drawing/2016/5/13/chartex" xmlns:cx8="http://schemas.microsoft.com/office/drawing/2016/5/14/chartex" xmlns:mc="http://schemas.openxmlformats.org/markup-compatibility/2006" xmlns:aink="http://schemas.microsoft.com/office/drawing/2016/ink" xmlns:am3d="http://schemas.microsoft.com/office/drawing/2017/model3d" xmlns:o="urn:schemas-microsoft-com:office:office" xmlns:oel="http://schemas.microsoft.com/office/2019/extlst" xmlns:r="http://schemas.openxmlformats.org/officeDocument/2006/relationships" xmlns:m="http://schemas.openxmlformats.org/officeDocument/2006/math" xmlns:v="urn:schemas-microsoft-com:vml" xmlns:wp14="http://schemas.microsoft.com/office/word/2010/wordprocessingDrawing" xmlns:wp="http://schemas.openxmlformats.org/drawingml/2006/wordprocessingDrawing" xmlns:w10="urn:schemas-microsoft-com:office:word" xmlns:w="http://schemas.openxmlformats.org/wordprocessingml/2006/main" xmlns:w14="http://schemas.microsoft.com/office/word/2010/wordml" xmlns:w15="http://schemas.microsoft.com/office/word/2012/wordml" xmlns:w16cex="http://schemas.microsoft.com/office/word/2018/wordml/cex" xmlns:w16cid="http://schemas.microsoft.com/office/word/2016/wordml/cid" xmlns:w16="http://schemas.microsoft.com/office/word/2018/wordml" xmlns:w16du="http://schemas.microsoft.com/office/word/2023/wordml/word16du" xmlns:w16sdtdh="http://schemas.microsoft.com/office/word/2020/wordml/sdtdatahash" xmlns:w16sdtfl="http://schemas.microsoft.com/office/word/2024/wordml/sdtformatlock" xmlns:w16se="http://schemas.microsoft.com/office/word/2015/wordml/symex" xmlns:wpg="http://schemas.microsoft.com/office/word/2010/wordprocessingGroup" xmlns:wpi="http://schemas.microsoft.com/office/word/2010/wordprocessingInk" xmlns:wne="http://schemas.microsoft.com/office/word/2006/wordml" xmlns:wps="http://schemas.microsoft.com/office/word/2010/wordprocessingShape" mc:Ignorable="w14 w15 w16se w16cid w16 w16cex w16sdtdh w16sdtfl w16du wp14">
-  <w:p>
-    <w:pPr>
-      <w:pStyle w:val="ab"/>
-    </w:pPr>
-  </w:p>
-</w:ftr>
-</file>
-
-<file path=word/footer2.xml><?xml version="1.0" encoding="utf-8"?>
-<w:ftr xmlns:wpc="http://schemas.microsoft.com/office/word/2010/wordprocessingCanvas" xmlns:cx="http://schemas.microsoft.com/office/drawing/2014/chartex" xmlns:cx1="http://schemas.microsoft.com/office/drawing/2015/9/8/chartex" xmlns:cx2="http://schemas.microsoft.com/office/drawing/2015/10/21/chartex" xmlns:cx3="http://schemas.microsoft.com/office/drawing/2016/5/9/chartex" xmlns:cx4="http://schemas.microsoft.com/office/drawing/2016/5/10/chartex" xmlns:cx5="http://schemas.microsoft.com/office/drawing/2016/5/11/chartex" xmlns:cx6="http://schemas.microsoft.com/office/drawing/2016/5/12/chartex" xmlns:cx7="http://schemas.microsoft.com/office/drawing/2016/5/13/chartex" xmlns:cx8="http://schemas.microsoft.com/office/drawing/2016/5/14/chartex" xmlns:mc="http://schemas.openxmlformats.org/markup-compatibility/2006" xmlns:aink="http://schemas.microsoft.com/office/drawing/2016/ink" xmlns:am3d="http://schemas.microsoft.com/office/drawing/2017/model3d" xmlns:o="urn:schemas-microsoft-com:office:office" xmlns:oel="http://schemas.microsoft.com/office/2019/extlst" xmlns:r="http://schemas.openxmlformats.org/officeDocument/2006/relationships" xmlns:m="http://schemas.openxmlformats.org/officeDocument/2006/math" xmlns:v="urn:schemas-microsoft-com:vml" xmlns:wp14="http://schemas.microsoft.com/office/word/2010/wordprocessingDrawing" xmlns:wp="http://schemas.openxmlformats.org/drawingml/2006/wordprocessingDrawing" xmlns:w10="urn:schemas-microsoft-com:office:word" xmlns:w="http://schemas.openxmlformats.org/wordprocessingml/2006/main" xmlns:w14="http://schemas.microsoft.com/office/word/2010/wordml" xmlns:w15="http://schemas.microsoft.com/office/word/2012/wordml" xmlns:w16cex="http://schemas.microsoft.com/office/word/2018/wordml/cex" xmlns:w16cid="http://schemas.microsoft.com/office/word/2016/wordml/cid" xmlns:w16="http://schemas.microsoft.com/office/word/2018/wordml" xmlns:w16du="http://schemas.microsoft.com/office/word/2023/wordml/word16du" xmlns:w16sdtdh="http://schemas.microsoft.com/office/word/2020/wordml/sdtdatahash" xmlns:w16sdtfl="http://schemas.microsoft.com/office/word/2024/wordml/sdtformatlock" xmlns:w16se="http://schemas.microsoft.com/office/word/2015/wordml/symex" xmlns:wpg="http://schemas.microsoft.com/office/word/2010/wordprocessingGroup" xmlns:wpi="http://schemas.microsoft.com/office/word/2010/wordprocessingInk" xmlns:wne="http://schemas.microsoft.com/office/word/2006/wordml" xmlns:wps="http://schemas.microsoft.com/office/word/2010/wordprocessingShape" mc:Ignorable="w14 w15 w16se w16cid w16 w16cex w16sdtdh w16sdtfl w16du wp14">
   <w:sdt>
     <w:sdtPr>
       <w:id w:val="-1651280526"/>
@@ -6684,11 +6102,10 @@
         <w:docPartUnique/>
       </w:docPartObj>
     </w:sdtPr>
-    <w:sdtEndPr/>
     <w:sdtContent>
       <w:p>
         <w:pPr>
-          <w:pStyle w:val="ab"/>
+          <w:pStyle w:val="Footer"/>
           <w:jc w:val="right"/>
         </w:pPr>
         <w:r>
@@ -6721,16 +6138,6 @@
 </w:ftr>
 </file>
 
-<file path=word/footer3.xml><?xml version="1.0" encoding="utf-8"?>
-<w:ftr xmlns:wpc="http://schemas.microsoft.com/office/word/2010/wordprocessingCanvas" xmlns:cx="http://schemas.microsoft.com/office/drawing/2014/chartex" xmlns:cx1="http://schemas.microsoft.com/office/drawing/2015/9/8/chartex" xmlns:cx2="http://schemas.microsoft.com/office/drawing/2015/10/21/chartex" xmlns:cx3="http://schemas.microsoft.com/office/drawing/2016/5/9/chartex" xmlns:cx4="http://schemas.microsoft.com/office/drawing/2016/5/10/chartex" xmlns:cx5="http://schemas.microsoft.com/office/drawing/2016/5/11/chartex" xmlns:cx6="http://schemas.microsoft.com/office/drawing/2016/5/12/chartex" xmlns:cx7="http://schemas.microsoft.com/office/drawing/2016/5/13/chartex" xmlns:cx8="http://schemas.microsoft.com/office/drawing/2016/5/14/chartex" xmlns:mc="http://schemas.openxmlformats.org/markup-compatibility/2006" xmlns:aink="http://schemas.microsoft.com/office/drawing/2016/ink" xmlns:am3d="http://schemas.microsoft.com/office/drawing/2017/model3d" xmlns:o="urn:schemas-microsoft-com:office:office" xmlns:oel="http://schemas.microsoft.com/office/2019/extlst" xmlns:r="http://schemas.openxmlformats.org/officeDocument/2006/relationships" xmlns:m="http://schemas.openxmlformats.org/officeDocument/2006/math" xmlns:v="urn:schemas-microsoft-com:vml" xmlns:wp14="http://schemas.microsoft.com/office/word/2010/wordprocessingDrawing" xmlns:wp="http://schemas.openxmlformats.org/drawingml/2006/wordprocessingDrawing" xmlns:w10="urn:schemas-microsoft-com:office:word" xmlns:w="http://schemas.openxmlformats.org/wordprocessingml/2006/main" xmlns:w14="http://schemas.microsoft.com/office/word/2010/wordml" xmlns:w15="http://schemas.microsoft.com/office/word/2012/wordml" xmlns:w16cex="http://schemas.microsoft.com/office/word/2018/wordml/cex" xmlns:w16cid="http://schemas.microsoft.com/office/word/2016/wordml/cid" xmlns:w16="http://schemas.microsoft.com/office/word/2018/wordml" xmlns:w16du="http://schemas.microsoft.com/office/word/2023/wordml/word16du" xmlns:w16sdtdh="http://schemas.microsoft.com/office/word/2020/wordml/sdtdatahash" xmlns:w16sdtfl="http://schemas.microsoft.com/office/word/2024/wordml/sdtformatlock" xmlns:w16se="http://schemas.microsoft.com/office/word/2015/wordml/symex" xmlns:wpg="http://schemas.microsoft.com/office/word/2010/wordprocessingGroup" xmlns:wpi="http://schemas.microsoft.com/office/word/2010/wordprocessingInk" xmlns:wne="http://schemas.microsoft.com/office/word/2006/wordml" xmlns:wps="http://schemas.microsoft.com/office/word/2010/wordprocessingShape" mc:Ignorable="w14 w15 w16se w16cid w16 w16cex w16sdtdh w16sdtfl w16du wp14">
-  <w:p>
-    <w:pPr>
-      <w:pStyle w:val="ab"/>
-    </w:pPr>
-  </w:p>
-</w:ftr>
-</file>
-
 <file path=word/footnotes.xml><?xml version="1.0" encoding="utf-8"?>
 <w:footnotes xmlns:wpc="http://schemas.microsoft.com/office/word/2010/wordprocessingCanvas" xmlns:cx="http://schemas.microsoft.com/office/drawing/2014/chartex" xmlns:cx1="http://schemas.microsoft.com/office/drawing/2015/9/8/chartex" xmlns:cx2="http://schemas.microsoft.com/office/drawing/2015/10/21/chartex" xmlns:cx3="http://schemas.microsoft.com/office/drawing/2016/5/9/chartex" xmlns:cx4="http://schemas.microsoft.com/office/drawing/2016/5/10/chartex" xmlns:cx5="http://schemas.microsoft.com/office/drawing/2016/5/11/chartex" xmlns:cx6="http://schemas.microsoft.com/office/drawing/2016/5/12/chartex" xmlns:cx7="http://schemas.microsoft.com/office/drawing/2016/5/13/chartex" xmlns:cx8="http://schemas.microsoft.com/office/drawing/2016/5/14/chartex" xmlns:mc="http://schemas.openxmlformats.org/markup-compatibility/2006" xmlns:aink="http://schemas.microsoft.com/office/drawing/2016/ink" xmlns:am3d="http://schemas.microsoft.com/office/drawing/2017/model3d" xmlns:o="urn:schemas-microsoft-com:office:office" xmlns:oel="http://schemas.microsoft.com/office/2019/extlst" xmlns:r="http://schemas.openxmlformats.org/officeDocument/2006/relationships" xmlns:m="http://schemas.openxmlformats.org/officeDocument/2006/math" xmlns:v="urn:schemas-microsoft-com:vml" xmlns:wp14="http://schemas.microsoft.com/office/word/2010/wordprocessingDrawing" xmlns:wp="http://schemas.openxmlformats.org/drawingml/2006/wordprocessingDrawing" xmlns:w10="urn:schemas-microsoft-com:office:word" xmlns:w="http://schemas.openxmlformats.org/wordprocessingml/2006/main" xmlns:w14="http://schemas.microsoft.com/office/word/2010/wordml" xmlns:w15="http://schemas.microsoft.com/office/word/2012/wordml" xmlns:w16cex="http://schemas.microsoft.com/office/word/2018/wordml/cex" xmlns:w16cid="http://schemas.microsoft.com/office/word/2016/wordml/cid" xmlns:w16="http://schemas.microsoft.com/office/word/2018/wordml" xmlns:w16du="http://schemas.microsoft.com/office/word/2023/wordml/word16du" xmlns:w16sdtdh="http://schemas.microsoft.com/office/word/2020/wordml/sdtdatahash" xmlns:w16sdtfl="http://schemas.microsoft.com/office/word/2024/wordml/sdtformatlock" xmlns:w16se="http://schemas.microsoft.com/office/word/2015/wordml/symex" xmlns:wpg="http://schemas.microsoft.com/office/word/2010/wordprocessingGroup" xmlns:wpi="http://schemas.microsoft.com/office/word/2010/wordprocessingInk" xmlns:wne="http://schemas.microsoft.com/office/word/2006/wordml" xmlns:wps="http://schemas.microsoft.com/office/word/2010/wordprocessingShape" mc:Ignorable="w14 w15 w16se w16cid w16 w16cex w16sdtdh w16sdtfl w16du wp14">
   <w:footnote w:type="separator" w:id="-1">
@@ -6760,21 +6167,12 @@
 <w:hdr xmlns:wpc="http://schemas.microsoft.com/office/word/2010/wordprocessingCanvas" xmlns:cx="http://schemas.microsoft.com/office/drawing/2014/chartex" xmlns:cx1="http://schemas.microsoft.com/office/drawing/2015/9/8/chartex" xmlns:cx2="http://schemas.microsoft.com/office/drawing/2015/10/21/chartex" xmlns:cx3="http://schemas.microsoft.com/office/drawing/2016/5/9/chartex" xmlns:cx4="http://schemas.microsoft.com/office/drawing/2016/5/10/chartex" xmlns:cx5="http://schemas.microsoft.com/office/drawing/2016/5/11/chartex" xmlns:cx6="http://schemas.microsoft.com/office/drawing/2016/5/12/chartex" xmlns:cx7="http://schemas.microsoft.com/office/drawing/2016/5/13/chartex" xmlns:cx8="http://schemas.microsoft.com/office/drawing/2016/5/14/chartex" xmlns:mc="http://schemas.openxmlformats.org/markup-compatibility/2006" xmlns:aink="http://schemas.microsoft.com/office/drawing/2016/ink" xmlns:am3d="http://schemas.microsoft.com/office/drawing/2017/model3d" xmlns:o="urn:schemas-microsoft-com:office:office" xmlns:oel="http://schemas.microsoft.com/office/2019/extlst" xmlns:r="http://schemas.openxmlformats.org/officeDocument/2006/relationships" xmlns:m="http://schemas.openxmlformats.org/officeDocument/2006/math" xmlns:v="urn:schemas-microsoft-com:vml" xmlns:wp14="http://schemas.microsoft.com/office/word/2010/wordprocessingDrawing" xmlns:wp="http://schemas.openxmlformats.org/drawingml/2006/wordprocessingDrawing" xmlns:w10="urn:schemas-microsoft-com:office:word" xmlns:w="http://schemas.openxmlformats.org/wordprocessingml/2006/main" xmlns:w14="http://schemas.microsoft.com/office/word/2010/wordml" xmlns:w15="http://schemas.microsoft.com/office/word/2012/wordml" xmlns:w16cex="http://schemas.microsoft.com/office/word/2018/wordml/cex" xmlns:w16cid="http://schemas.microsoft.com/office/word/2016/wordml/cid" xmlns:w16="http://schemas.microsoft.com/office/word/2018/wordml" xmlns:w16du="http://schemas.microsoft.com/office/word/2023/wordml/word16du" xmlns:w16sdtdh="http://schemas.microsoft.com/office/word/2020/wordml/sdtdatahash" xmlns:w16sdtfl="http://schemas.microsoft.com/office/word/2024/wordml/sdtformatlock" xmlns:w16se="http://schemas.microsoft.com/office/word/2015/wordml/symex" xmlns:wpg="http://schemas.microsoft.com/office/word/2010/wordprocessingGroup" xmlns:wpi="http://schemas.microsoft.com/office/word/2010/wordprocessingInk" xmlns:wne="http://schemas.microsoft.com/office/word/2006/wordml" xmlns:wps="http://schemas.microsoft.com/office/word/2010/wordprocessingShape" mc:Ignorable="w14 w15 w16se w16cid w16 w16cex w16sdtdh w16sdtfl w16du wp14">
   <w:p>
     <w:pPr>
-      <w:pStyle w:val="aa"/>
+      <w:pStyle w:val="Header"/>
     </w:pPr>
-  </w:p>
-</w:hdr>
-</file>
-
-<file path=word/header2.xml><?xml version="1.0" encoding="utf-8"?>
-<w:hdr xmlns:wpc="http://schemas.microsoft.com/office/word/2010/wordprocessingCanvas" xmlns:cx="http://schemas.microsoft.com/office/drawing/2014/chartex" xmlns:cx1="http://schemas.microsoft.com/office/drawing/2015/9/8/chartex" xmlns:cx2="http://schemas.microsoft.com/office/drawing/2015/10/21/chartex" xmlns:cx3="http://schemas.microsoft.com/office/drawing/2016/5/9/chartex" xmlns:cx4="http://schemas.microsoft.com/office/drawing/2016/5/10/chartex" xmlns:cx5="http://schemas.microsoft.com/office/drawing/2016/5/11/chartex" xmlns:cx6="http://schemas.microsoft.com/office/drawing/2016/5/12/chartex" xmlns:cx7="http://schemas.microsoft.com/office/drawing/2016/5/13/chartex" xmlns:cx8="http://schemas.microsoft.com/office/drawing/2016/5/14/chartex" xmlns:mc="http://schemas.openxmlformats.org/markup-compatibility/2006" xmlns:aink="http://schemas.microsoft.com/office/drawing/2016/ink" xmlns:am3d="http://schemas.microsoft.com/office/drawing/2017/model3d" xmlns:o="urn:schemas-microsoft-com:office:office" xmlns:oel="http://schemas.microsoft.com/office/2019/extlst" xmlns:r="http://schemas.openxmlformats.org/officeDocument/2006/relationships" xmlns:m="http://schemas.openxmlformats.org/officeDocument/2006/math" xmlns:v="urn:schemas-microsoft-com:vml" xmlns:wp14="http://schemas.microsoft.com/office/word/2010/wordprocessingDrawing" xmlns:wp="http://schemas.openxmlformats.org/drawingml/2006/wordprocessingDrawing" xmlns:w10="urn:schemas-microsoft-com:office:word" xmlns:w="http://schemas.openxmlformats.org/wordprocessingml/2006/main" xmlns:w14="http://schemas.microsoft.com/office/word/2010/wordml" xmlns:w15="http://schemas.microsoft.com/office/word/2012/wordml" xmlns:w16cex="http://schemas.microsoft.com/office/word/2018/wordml/cex" xmlns:w16cid="http://schemas.microsoft.com/office/word/2016/wordml/cid" xmlns:w16="http://schemas.microsoft.com/office/word/2018/wordml" xmlns:w16du="http://schemas.microsoft.com/office/word/2023/wordml/word16du" xmlns:w16sdtdh="http://schemas.microsoft.com/office/word/2020/wordml/sdtdatahash" xmlns:w16sdtfl="http://schemas.microsoft.com/office/word/2024/wordml/sdtformatlock" xmlns:w16se="http://schemas.microsoft.com/office/word/2015/wordml/symex" xmlns:wpg="http://schemas.microsoft.com/office/word/2010/wordprocessingGroup" xmlns:wpi="http://schemas.microsoft.com/office/word/2010/wordprocessingInk" xmlns:wne="http://schemas.microsoft.com/office/word/2006/wordml" xmlns:wps="http://schemas.microsoft.com/office/word/2010/wordprocessingShape" mc:Ignorable="w14 w15 w16se w16cid w16 w16cex w16sdtdh w16sdtfl w16du wp14">
-  <w:p>
-    <w:pPr>
-      <w:pStyle w:val="aa"/>
-      <w:rPr>
-        <w:lang w:val="el-GR"/>
-      </w:rPr>
-    </w:pPr>
+    <w:bookmarkStart w:id="4" w:name="_Hlk212190406"/>
+    <w:bookmarkStart w:id="5" w:name="_Hlk212190407"/>
+    <w:bookmarkStart w:id="6" w:name="_Hlk212190507"/>
+    <w:bookmarkStart w:id="7" w:name="_Hlk212190508"/>
     <w:r>
       <w:rPr>
         <w:lang w:val="el-GR"/>
@@ -6794,18 +6192,12 @@
       <w:rPr>
         <w:lang w:val="el-GR"/>
       </w:rPr>
-      <w:t xml:space="preserve">Μαθήματος   Πανεπιστήμιο Πατρών                                                                                                Τεχνολογία Λογισμικού                                                                                                                                      </w:t>
+      <w:t xml:space="preserve">Μαθήματος   Πανεπιστήμιο Ιωαννίνων                                                                                            Τεχνολογία Λογισμικού                                                                                                                                      </w:t>
     </w:r>
-  </w:p>
-</w:hdr>
-</file>
-
-<file path=word/header3.xml><?xml version="1.0" encoding="utf-8"?>
-<w:hdr xmlns:wpc="http://schemas.microsoft.com/office/word/2010/wordprocessingCanvas" xmlns:cx="http://schemas.microsoft.com/office/drawing/2014/chartex" xmlns:cx1="http://schemas.microsoft.com/office/drawing/2015/9/8/chartex" xmlns:cx2="http://schemas.microsoft.com/office/drawing/2015/10/21/chartex" xmlns:cx3="http://schemas.microsoft.com/office/drawing/2016/5/9/chartex" xmlns:cx4="http://schemas.microsoft.com/office/drawing/2016/5/10/chartex" xmlns:cx5="http://schemas.microsoft.com/office/drawing/2016/5/11/chartex" xmlns:cx6="http://schemas.microsoft.com/office/drawing/2016/5/12/chartex" xmlns:cx7="http://schemas.microsoft.com/office/drawing/2016/5/13/chartex" xmlns:cx8="http://schemas.microsoft.com/office/drawing/2016/5/14/chartex" xmlns:mc="http://schemas.openxmlformats.org/markup-compatibility/2006" xmlns:aink="http://schemas.microsoft.com/office/drawing/2016/ink" xmlns:am3d="http://schemas.microsoft.com/office/drawing/2017/model3d" xmlns:o="urn:schemas-microsoft-com:office:office" xmlns:oel="http://schemas.microsoft.com/office/2019/extlst" xmlns:r="http://schemas.openxmlformats.org/officeDocument/2006/relationships" xmlns:m="http://schemas.openxmlformats.org/officeDocument/2006/math" xmlns:v="urn:schemas-microsoft-com:vml" xmlns:wp14="http://schemas.microsoft.com/office/word/2010/wordprocessingDrawing" xmlns:wp="http://schemas.openxmlformats.org/drawingml/2006/wordprocessingDrawing" xmlns:w10="urn:schemas-microsoft-com:office:word" xmlns:w="http://schemas.openxmlformats.org/wordprocessingml/2006/main" xmlns:w14="http://schemas.microsoft.com/office/word/2010/wordml" xmlns:w15="http://schemas.microsoft.com/office/word/2012/wordml" xmlns:w16cex="http://schemas.microsoft.com/office/word/2018/wordml/cex" xmlns:w16cid="http://schemas.microsoft.com/office/word/2016/wordml/cid" xmlns:w16="http://schemas.microsoft.com/office/word/2018/wordml" xmlns:w16du="http://schemas.microsoft.com/office/word/2023/wordml/word16du" xmlns:w16sdtdh="http://schemas.microsoft.com/office/word/2020/wordml/sdtdatahash" xmlns:w16sdtfl="http://schemas.microsoft.com/office/word/2024/wordml/sdtformatlock" xmlns:w16se="http://schemas.microsoft.com/office/word/2015/wordml/symex" xmlns:wpg="http://schemas.microsoft.com/office/word/2010/wordprocessingGroup" xmlns:wpi="http://schemas.microsoft.com/office/word/2010/wordprocessingInk" xmlns:wne="http://schemas.microsoft.com/office/word/2006/wordml" xmlns:wps="http://schemas.microsoft.com/office/word/2010/wordprocessingShape" mc:Ignorable="w14 w15 w16se w16cid w16 w16cex w16sdtdh w16sdtfl w16du wp14">
-  <w:p>
-    <w:pPr>
-      <w:pStyle w:val="aa"/>
-    </w:pPr>
+    <w:bookmarkEnd w:id="4"/>
+    <w:bookmarkEnd w:id="5"/>
+    <w:bookmarkEnd w:id="6"/>
+    <w:bookmarkEnd w:id="7"/>
   </w:p>
 </w:hdr>
 </file>
@@ -9964,16 +9356,16 @@
     <w:lsdException w:name="Unresolved Mention" w:semiHidden="1" w:unhideWhenUsed="1"/>
     <w:lsdException w:name="Smart Link" w:semiHidden="1" w:unhideWhenUsed="1"/>
   </w:latentStyles>
-  <w:style w:type="paragraph" w:default="1" w:styleId="a">
+  <w:style w:type="paragraph" w:default="1" w:styleId="Normal">
     <w:name w:val="Normal"/>
     <w:qFormat/>
     <w:rsid w:val="00EE6506"/>
   </w:style>
-  <w:style w:type="paragraph" w:styleId="1">
+  <w:style w:type="paragraph" w:styleId="Heading1">
     <w:name w:val="heading 1"/>
-    <w:basedOn w:val="a"/>
-    <w:next w:val="a"/>
-    <w:link w:val="1Char"/>
+    <w:basedOn w:val="Normal"/>
+    <w:next w:val="Normal"/>
+    <w:link w:val="Heading1Char"/>
     <w:uiPriority w:val="9"/>
     <w:qFormat/>
     <w:rsid w:val="00EE6506"/>
@@ -9990,11 +9382,11 @@
       <w:szCs w:val="40"/>
     </w:rPr>
   </w:style>
-  <w:style w:type="paragraph" w:styleId="2">
+  <w:style w:type="paragraph" w:styleId="Heading2">
     <w:name w:val="heading 2"/>
-    <w:basedOn w:val="a"/>
-    <w:next w:val="a"/>
-    <w:link w:val="2Char"/>
+    <w:basedOn w:val="Normal"/>
+    <w:next w:val="Normal"/>
+    <w:link w:val="Heading2Char"/>
     <w:uiPriority w:val="9"/>
     <w:semiHidden/>
     <w:unhideWhenUsed/>
@@ -10013,11 +9405,11 @@
       <w:szCs w:val="32"/>
     </w:rPr>
   </w:style>
-  <w:style w:type="paragraph" w:styleId="3">
+  <w:style w:type="paragraph" w:styleId="Heading3">
     <w:name w:val="heading 3"/>
-    <w:basedOn w:val="a"/>
-    <w:next w:val="a"/>
-    <w:link w:val="3Char"/>
+    <w:basedOn w:val="Normal"/>
+    <w:next w:val="Normal"/>
+    <w:link w:val="Heading3Char"/>
     <w:uiPriority w:val="9"/>
     <w:semiHidden/>
     <w:unhideWhenUsed/>
@@ -10036,11 +9428,11 @@
       <w:szCs w:val="28"/>
     </w:rPr>
   </w:style>
-  <w:style w:type="paragraph" w:styleId="4">
+  <w:style w:type="paragraph" w:styleId="Heading4">
     <w:name w:val="heading 4"/>
-    <w:basedOn w:val="a"/>
-    <w:next w:val="a"/>
-    <w:link w:val="4Char"/>
+    <w:basedOn w:val="Normal"/>
+    <w:next w:val="Normal"/>
+    <w:link w:val="Heading4Char"/>
     <w:uiPriority w:val="9"/>
     <w:semiHidden/>
     <w:unhideWhenUsed/>
@@ -10059,11 +9451,11 @@
       <w:color w:val="0F4761" w:themeColor="accent1" w:themeShade="BF"/>
     </w:rPr>
   </w:style>
-  <w:style w:type="paragraph" w:styleId="5">
+  <w:style w:type="paragraph" w:styleId="Heading5">
     <w:name w:val="heading 5"/>
-    <w:basedOn w:val="a"/>
-    <w:next w:val="a"/>
-    <w:link w:val="5Char"/>
+    <w:basedOn w:val="Normal"/>
+    <w:next w:val="Normal"/>
+    <w:link w:val="Heading5Char"/>
     <w:uiPriority w:val="9"/>
     <w:semiHidden/>
     <w:unhideWhenUsed/>
@@ -10080,11 +9472,11 @@
       <w:color w:val="0F4761" w:themeColor="accent1" w:themeShade="BF"/>
     </w:rPr>
   </w:style>
-  <w:style w:type="paragraph" w:styleId="6">
+  <w:style w:type="paragraph" w:styleId="Heading6">
     <w:name w:val="heading 6"/>
-    <w:basedOn w:val="a"/>
-    <w:next w:val="a"/>
-    <w:link w:val="6Char"/>
+    <w:basedOn w:val="Normal"/>
+    <w:next w:val="Normal"/>
+    <w:link w:val="Heading6Char"/>
     <w:uiPriority w:val="9"/>
     <w:semiHidden/>
     <w:unhideWhenUsed/>
@@ -10103,11 +9495,11 @@
       <w:color w:val="595959" w:themeColor="text1" w:themeTint="A6"/>
     </w:rPr>
   </w:style>
-  <w:style w:type="paragraph" w:styleId="7">
+  <w:style w:type="paragraph" w:styleId="Heading7">
     <w:name w:val="heading 7"/>
-    <w:basedOn w:val="a"/>
-    <w:next w:val="a"/>
-    <w:link w:val="7Char"/>
+    <w:basedOn w:val="Normal"/>
+    <w:next w:val="Normal"/>
+    <w:link w:val="Heading7Char"/>
     <w:uiPriority w:val="9"/>
     <w:semiHidden/>
     <w:unhideWhenUsed/>
@@ -10124,11 +9516,11 @@
       <w:color w:val="595959" w:themeColor="text1" w:themeTint="A6"/>
     </w:rPr>
   </w:style>
-  <w:style w:type="paragraph" w:styleId="8">
+  <w:style w:type="paragraph" w:styleId="Heading8">
     <w:name w:val="heading 8"/>
-    <w:basedOn w:val="a"/>
-    <w:next w:val="a"/>
-    <w:link w:val="8Char"/>
+    <w:basedOn w:val="Normal"/>
+    <w:next w:val="Normal"/>
+    <w:link w:val="Heading8Char"/>
     <w:uiPriority w:val="9"/>
     <w:semiHidden/>
     <w:unhideWhenUsed/>
@@ -10147,11 +9539,11 @@
       <w:color w:val="272727" w:themeColor="text1" w:themeTint="D8"/>
     </w:rPr>
   </w:style>
-  <w:style w:type="paragraph" w:styleId="9">
+  <w:style w:type="paragraph" w:styleId="Heading9">
     <w:name w:val="heading 9"/>
-    <w:basedOn w:val="a"/>
-    <w:next w:val="a"/>
-    <w:link w:val="9Char"/>
+    <w:basedOn w:val="Normal"/>
+    <w:next w:val="Normal"/>
+    <w:link w:val="Heading9Char"/>
     <w:uiPriority w:val="9"/>
     <w:semiHidden/>
     <w:unhideWhenUsed/>
@@ -10168,13 +9560,13 @@
       <w:color w:val="272727" w:themeColor="text1" w:themeTint="D8"/>
     </w:rPr>
   </w:style>
-  <w:style w:type="character" w:default="1" w:styleId="a0">
+  <w:style w:type="character" w:default="1" w:styleId="DefaultParagraphFont">
     <w:name w:val="Default Paragraph Font"/>
     <w:uiPriority w:val="1"/>
     <w:semiHidden/>
     <w:unhideWhenUsed/>
   </w:style>
-  <w:style w:type="table" w:default="1" w:styleId="a1">
+  <w:style w:type="table" w:default="1" w:styleId="TableNormal">
     <w:name w:val="Normal Table"/>
     <w:uiPriority w:val="99"/>
     <w:semiHidden/>
@@ -10189,16 +9581,16 @@
       </w:tblCellMar>
     </w:tblPr>
   </w:style>
-  <w:style w:type="numbering" w:default="1" w:styleId="a2">
+  <w:style w:type="numbering" w:default="1" w:styleId="NoList">
     <w:name w:val="No List"/>
     <w:uiPriority w:val="99"/>
     <w:semiHidden/>
     <w:unhideWhenUsed/>
   </w:style>
-  <w:style w:type="character" w:customStyle="1" w:styleId="1Char">
-    <w:name w:val="Επικεφαλίδα 1 Char"/>
-    <w:basedOn w:val="a0"/>
-    <w:link w:val="1"/>
+  <w:style w:type="character" w:customStyle="1" w:styleId="Heading1Char">
+    <w:name w:val="Heading 1 Char"/>
+    <w:basedOn w:val="DefaultParagraphFont"/>
+    <w:link w:val="Heading1"/>
     <w:uiPriority w:val="9"/>
     <w:rsid w:val="00EE6506"/>
     <w:rPr>
@@ -10208,10 +9600,10 @@
       <w:szCs w:val="40"/>
     </w:rPr>
   </w:style>
-  <w:style w:type="character" w:customStyle="1" w:styleId="2Char">
-    <w:name w:val="Επικεφαλίδα 2 Char"/>
-    <w:basedOn w:val="a0"/>
-    <w:link w:val="2"/>
+  <w:style w:type="character" w:customStyle="1" w:styleId="Heading2Char">
+    <w:name w:val="Heading 2 Char"/>
+    <w:basedOn w:val="DefaultParagraphFont"/>
+    <w:link w:val="Heading2"/>
     <w:uiPriority w:val="9"/>
     <w:semiHidden/>
     <w:rsid w:val="00EE6506"/>
@@ -10222,10 +9614,10 @@
       <w:szCs w:val="32"/>
     </w:rPr>
   </w:style>
-  <w:style w:type="character" w:customStyle="1" w:styleId="3Char">
-    <w:name w:val="Επικεφαλίδα 3 Char"/>
-    <w:basedOn w:val="a0"/>
-    <w:link w:val="3"/>
+  <w:style w:type="character" w:customStyle="1" w:styleId="Heading3Char">
+    <w:name w:val="Heading 3 Char"/>
+    <w:basedOn w:val="DefaultParagraphFont"/>
+    <w:link w:val="Heading3"/>
     <w:uiPriority w:val="9"/>
     <w:semiHidden/>
     <w:rsid w:val="00EE6506"/>
@@ -10236,10 +9628,10 @@
       <w:szCs w:val="28"/>
     </w:rPr>
   </w:style>
-  <w:style w:type="character" w:customStyle="1" w:styleId="4Char">
-    <w:name w:val="Επικεφαλίδα 4 Char"/>
-    <w:basedOn w:val="a0"/>
-    <w:link w:val="4"/>
+  <w:style w:type="character" w:customStyle="1" w:styleId="Heading4Char">
+    <w:name w:val="Heading 4 Char"/>
+    <w:basedOn w:val="DefaultParagraphFont"/>
+    <w:link w:val="Heading4"/>
     <w:uiPriority w:val="9"/>
     <w:semiHidden/>
     <w:rsid w:val="00EE6506"/>
@@ -10250,10 +9642,10 @@
       <w:color w:val="0F4761" w:themeColor="accent1" w:themeShade="BF"/>
     </w:rPr>
   </w:style>
-  <w:style w:type="character" w:customStyle="1" w:styleId="5Char">
-    <w:name w:val="Επικεφαλίδα 5 Char"/>
-    <w:basedOn w:val="a0"/>
-    <w:link w:val="5"/>
+  <w:style w:type="character" w:customStyle="1" w:styleId="Heading5Char">
+    <w:name w:val="Heading 5 Char"/>
+    <w:basedOn w:val="DefaultParagraphFont"/>
+    <w:link w:val="Heading5"/>
     <w:uiPriority w:val="9"/>
     <w:semiHidden/>
     <w:rsid w:val="00EE6506"/>
@@ -10262,10 +9654,10 @@
       <w:color w:val="0F4761" w:themeColor="accent1" w:themeShade="BF"/>
     </w:rPr>
   </w:style>
-  <w:style w:type="character" w:customStyle="1" w:styleId="6Char">
-    <w:name w:val="Επικεφαλίδα 6 Char"/>
-    <w:basedOn w:val="a0"/>
-    <w:link w:val="6"/>
+  <w:style w:type="character" w:customStyle="1" w:styleId="Heading6Char">
+    <w:name w:val="Heading 6 Char"/>
+    <w:basedOn w:val="DefaultParagraphFont"/>
+    <w:link w:val="Heading6"/>
     <w:uiPriority w:val="9"/>
     <w:semiHidden/>
     <w:rsid w:val="00EE6506"/>
@@ -10276,10 +9668,10 @@
       <w:color w:val="595959" w:themeColor="text1" w:themeTint="A6"/>
     </w:rPr>
   </w:style>
-  <w:style w:type="character" w:customStyle="1" w:styleId="7Char">
-    <w:name w:val="Επικεφαλίδα 7 Char"/>
-    <w:basedOn w:val="a0"/>
-    <w:link w:val="7"/>
+  <w:style w:type="character" w:customStyle="1" w:styleId="Heading7Char">
+    <w:name w:val="Heading 7 Char"/>
+    <w:basedOn w:val="DefaultParagraphFont"/>
+    <w:link w:val="Heading7"/>
     <w:uiPriority w:val="9"/>
     <w:semiHidden/>
     <w:rsid w:val="00EE6506"/>
@@ -10288,10 +9680,10 @@
       <w:color w:val="595959" w:themeColor="text1" w:themeTint="A6"/>
     </w:rPr>
   </w:style>
-  <w:style w:type="character" w:customStyle="1" w:styleId="8Char">
-    <w:name w:val="Επικεφαλίδα 8 Char"/>
-    <w:basedOn w:val="a0"/>
-    <w:link w:val="8"/>
+  <w:style w:type="character" w:customStyle="1" w:styleId="Heading8Char">
+    <w:name w:val="Heading 8 Char"/>
+    <w:basedOn w:val="DefaultParagraphFont"/>
+    <w:link w:val="Heading8"/>
     <w:uiPriority w:val="9"/>
     <w:semiHidden/>
     <w:rsid w:val="00EE6506"/>
@@ -10302,10 +9694,10 @@
       <w:color w:val="272727" w:themeColor="text1" w:themeTint="D8"/>
     </w:rPr>
   </w:style>
-  <w:style w:type="character" w:customStyle="1" w:styleId="9Char">
-    <w:name w:val="Επικεφαλίδα 9 Char"/>
-    <w:basedOn w:val="a0"/>
-    <w:link w:val="9"/>
+  <w:style w:type="character" w:customStyle="1" w:styleId="Heading9Char">
+    <w:name w:val="Heading 9 Char"/>
+    <w:basedOn w:val="DefaultParagraphFont"/>
+    <w:link w:val="Heading9"/>
     <w:uiPriority w:val="9"/>
     <w:semiHidden/>
     <w:rsid w:val="00EE6506"/>
@@ -10314,11 +9706,11 @@
       <w:color w:val="272727" w:themeColor="text1" w:themeTint="D8"/>
     </w:rPr>
   </w:style>
-  <w:style w:type="paragraph" w:styleId="a3">
+  <w:style w:type="paragraph" w:styleId="Title">
     <w:name w:val="Title"/>
-    <w:basedOn w:val="a"/>
-    <w:next w:val="a"/>
-    <w:link w:val="Char"/>
+    <w:basedOn w:val="Normal"/>
+    <w:next w:val="Normal"/>
+    <w:link w:val="TitleChar"/>
     <w:uiPriority w:val="10"/>
     <w:qFormat/>
     <w:rsid w:val="00EE6506"/>
@@ -10334,10 +9726,10 @@
       <w:szCs w:val="56"/>
     </w:rPr>
   </w:style>
-  <w:style w:type="character" w:customStyle="1" w:styleId="Char">
-    <w:name w:val="Τίτλος Char"/>
-    <w:basedOn w:val="a0"/>
-    <w:link w:val="a3"/>
+  <w:style w:type="character" w:customStyle="1" w:styleId="TitleChar">
+    <w:name w:val="Title Char"/>
+    <w:basedOn w:val="DefaultParagraphFont"/>
+    <w:link w:val="Title"/>
     <w:uiPriority w:val="10"/>
     <w:rsid w:val="00EE6506"/>
     <w:rPr>
@@ -10348,11 +9740,11 @@
       <w:szCs w:val="56"/>
     </w:rPr>
   </w:style>
-  <w:style w:type="paragraph" w:styleId="a4">
+  <w:style w:type="paragraph" w:styleId="Subtitle">
     <w:name w:val="Subtitle"/>
-    <w:basedOn w:val="a"/>
-    <w:next w:val="a"/>
-    <w:link w:val="Char0"/>
+    <w:basedOn w:val="Normal"/>
+    <w:next w:val="Normal"/>
+    <w:link w:val="SubtitleChar"/>
     <w:uiPriority w:val="11"/>
     <w:qFormat/>
     <w:rsid w:val="00EE6506"/>
@@ -10369,10 +9761,10 @@
       <w:szCs w:val="28"/>
     </w:rPr>
   </w:style>
-  <w:style w:type="character" w:customStyle="1" w:styleId="Char0">
-    <w:name w:val="Υπότιτλος Char"/>
-    <w:basedOn w:val="a0"/>
-    <w:link w:val="a4"/>
+  <w:style w:type="character" w:customStyle="1" w:styleId="SubtitleChar">
+    <w:name w:val="Subtitle Char"/>
+    <w:basedOn w:val="DefaultParagraphFont"/>
+    <w:link w:val="Subtitle"/>
     <w:uiPriority w:val="11"/>
     <w:rsid w:val="00EE6506"/>
     <w:rPr>
@@ -10383,11 +9775,11 @@
       <w:szCs w:val="28"/>
     </w:rPr>
   </w:style>
-  <w:style w:type="paragraph" w:styleId="a5">
+  <w:style w:type="paragraph" w:styleId="Quote">
     <w:name w:val="Quote"/>
-    <w:basedOn w:val="a"/>
-    <w:next w:val="a"/>
-    <w:link w:val="Char1"/>
+    <w:basedOn w:val="Normal"/>
+    <w:next w:val="Normal"/>
+    <w:link w:val="QuoteChar"/>
     <w:uiPriority w:val="29"/>
     <w:qFormat/>
     <w:rsid w:val="00EE6506"/>
@@ -10401,10 +9793,10 @@
       <w:color w:val="404040" w:themeColor="text1" w:themeTint="BF"/>
     </w:rPr>
   </w:style>
-  <w:style w:type="character" w:customStyle="1" w:styleId="Char1">
-    <w:name w:val="Απόσπασμα Char"/>
-    <w:basedOn w:val="a0"/>
-    <w:link w:val="a5"/>
+  <w:style w:type="character" w:customStyle="1" w:styleId="QuoteChar">
+    <w:name w:val="Quote Char"/>
+    <w:basedOn w:val="DefaultParagraphFont"/>
+    <w:link w:val="Quote"/>
     <w:uiPriority w:val="29"/>
     <w:rsid w:val="00EE6506"/>
     <w:rPr>
@@ -10413,9 +9805,9 @@
       <w:color w:val="404040" w:themeColor="text1" w:themeTint="BF"/>
     </w:rPr>
   </w:style>
-  <w:style w:type="paragraph" w:styleId="a6">
+  <w:style w:type="paragraph" w:styleId="ListParagraph">
     <w:name w:val="List Paragraph"/>
-    <w:basedOn w:val="a"/>
+    <w:basedOn w:val="Normal"/>
     <w:uiPriority w:val="34"/>
     <w:qFormat/>
     <w:rsid w:val="00EE6506"/>
@@ -10424,9 +9816,9 @@
       <w:contextualSpacing/>
     </w:pPr>
   </w:style>
-  <w:style w:type="character" w:styleId="a7">
+  <w:style w:type="character" w:styleId="IntenseEmphasis">
     <w:name w:val="Intense Emphasis"/>
-    <w:basedOn w:val="a0"/>
+    <w:basedOn w:val="DefaultParagraphFont"/>
     <w:uiPriority w:val="21"/>
     <w:qFormat/>
     <w:rsid w:val="00EE6506"/>
@@ -10436,11 +9828,11 @@
       <w:color w:val="0F4761" w:themeColor="accent1" w:themeShade="BF"/>
     </w:rPr>
   </w:style>
-  <w:style w:type="paragraph" w:styleId="a8">
+  <w:style w:type="paragraph" w:styleId="IntenseQuote">
     <w:name w:val="Intense Quote"/>
-    <w:basedOn w:val="a"/>
-    <w:next w:val="a"/>
-    <w:link w:val="Char2"/>
+    <w:basedOn w:val="Normal"/>
+    <w:next w:val="Normal"/>
+    <w:link w:val="IntenseQuoteChar"/>
     <w:uiPriority w:val="30"/>
     <w:qFormat/>
     <w:rsid w:val="00EE6506"/>
@@ -10459,10 +9851,10 @@
       <w:color w:val="0F4761" w:themeColor="accent1" w:themeShade="BF"/>
     </w:rPr>
   </w:style>
-  <w:style w:type="character" w:customStyle="1" w:styleId="Char2">
-    <w:name w:val="Έντονο απόσπ. Char"/>
-    <w:basedOn w:val="a0"/>
-    <w:link w:val="a8"/>
+  <w:style w:type="character" w:customStyle="1" w:styleId="IntenseQuoteChar">
+    <w:name w:val="Intense Quote Char"/>
+    <w:basedOn w:val="DefaultParagraphFont"/>
+    <w:link w:val="IntenseQuote"/>
     <w:uiPriority w:val="30"/>
     <w:rsid w:val="00EE6506"/>
     <w:rPr>
@@ -10471,9 +9863,9 @@
       <w:color w:val="0F4761" w:themeColor="accent1" w:themeShade="BF"/>
     </w:rPr>
   </w:style>
-  <w:style w:type="character" w:styleId="a9">
+  <w:style w:type="character" w:styleId="IntenseReference">
     <w:name w:val="Intense Reference"/>
-    <w:basedOn w:val="a0"/>
+    <w:basedOn w:val="DefaultParagraphFont"/>
     <w:uiPriority w:val="32"/>
     <w:qFormat/>
     <w:rsid w:val="00EE6506"/>
@@ -10485,10 +9877,10 @@
       <w:spacing w:val="5"/>
     </w:rPr>
   </w:style>
-  <w:style w:type="paragraph" w:styleId="aa">
+  <w:style w:type="paragraph" w:styleId="Header">
     <w:name w:val="header"/>
-    <w:basedOn w:val="a"/>
-    <w:link w:val="Char3"/>
+    <w:basedOn w:val="Normal"/>
+    <w:link w:val="HeaderChar"/>
     <w:uiPriority w:val="99"/>
     <w:unhideWhenUsed/>
     <w:rsid w:val="00FB471D"/>
@@ -10500,17 +9892,17 @@
       <w:spacing w:after="0" w:line="240" w:lineRule="auto"/>
     </w:pPr>
   </w:style>
-  <w:style w:type="character" w:customStyle="1" w:styleId="Char3">
-    <w:name w:val="Κεφαλίδα Char"/>
-    <w:basedOn w:val="a0"/>
-    <w:link w:val="aa"/>
+  <w:style w:type="character" w:customStyle="1" w:styleId="HeaderChar">
+    <w:name w:val="Header Char"/>
+    <w:basedOn w:val="DefaultParagraphFont"/>
+    <w:link w:val="Header"/>
     <w:uiPriority w:val="99"/>
     <w:rsid w:val="00FB471D"/>
   </w:style>
-  <w:style w:type="paragraph" w:styleId="ab">
+  <w:style w:type="paragraph" w:styleId="Footer">
     <w:name w:val="footer"/>
-    <w:basedOn w:val="a"/>
-    <w:link w:val="Char4"/>
+    <w:basedOn w:val="Normal"/>
+    <w:link w:val="FooterChar"/>
     <w:uiPriority w:val="99"/>
     <w:unhideWhenUsed/>
     <w:rsid w:val="00FB471D"/>
@@ -10522,17 +9914,17 @@
       <w:spacing w:after="0" w:line="240" w:lineRule="auto"/>
     </w:pPr>
   </w:style>
-  <w:style w:type="character" w:customStyle="1" w:styleId="Char4">
-    <w:name w:val="Υποσέλιδο Char"/>
-    <w:basedOn w:val="a0"/>
-    <w:link w:val="ab"/>
+  <w:style w:type="character" w:customStyle="1" w:styleId="FooterChar">
+    <w:name w:val="Footer Char"/>
+    <w:basedOn w:val="DefaultParagraphFont"/>
+    <w:link w:val="Footer"/>
     <w:uiPriority w:val="99"/>
     <w:rsid w:val="00FB471D"/>
   </w:style>
-  <w:style w:type="paragraph" w:styleId="ac">
+  <w:style w:type="paragraph" w:styleId="Caption">
     <w:name w:val="caption"/>
-    <w:basedOn w:val="a"/>
-    <w:next w:val="a"/>
+    <w:basedOn w:val="Normal"/>
+    <w:next w:val="Normal"/>
     <w:uiPriority w:val="35"/>
     <w:unhideWhenUsed/>
     <w:qFormat/>
@@ -10548,9 +9940,9 @@
       <w:szCs w:val="18"/>
     </w:rPr>
   </w:style>
-  <w:style w:type="character" w:styleId="-">
+  <w:style w:type="character" w:styleId="Hyperlink">
     <w:name w:val="Hyperlink"/>
-    <w:basedOn w:val="a0"/>
+    <w:basedOn w:val="DefaultParagraphFont"/>
     <w:uiPriority w:val="99"/>
     <w:unhideWhenUsed/>
     <w:rsid w:val="0059339C"/>
@@ -10559,9 +9951,9 @@
       <w:u w:val="single"/>
     </w:rPr>
   </w:style>
-  <w:style w:type="character" w:styleId="ad">
+  <w:style w:type="character" w:styleId="UnresolvedMention">
     <w:name w:val="Unresolved Mention"/>
-    <w:basedOn w:val="a0"/>
+    <w:basedOn w:val="DefaultParagraphFont"/>
     <w:uiPriority w:val="99"/>
     <w:semiHidden/>
     <w:unhideWhenUsed/>

</xml_diff>